<commit_message>
Actividad: Segundo Avance del Proyecto - Formulación
</commit_message>
<xml_diff>
--- a/FORMULACIÓN Y EVALUACIÓN DE PROYECTOS DE INVERSIÓN/U1.A5. Segundo avance Proyecto de Inversión.docx
+++ b/FORMULACIÓN Y EVALUACIÓN DE PROYECTOS DE INVERSIÓN/U1.A5. Segundo avance Proyecto de Inversión.docx
@@ -836,13 +836,10 @@
           <w:szCs w:val="28"/>
         </w:rPr>
         <w:lastRenderedPageBreak/>
-        <w:t>Centro Recreativo para Competencias de eSports</w:t>
+        <w:t xml:space="preserve">Centro Recreativo para Competencias de </w:t>
       </w:r>
-    </w:p>
-    <w:p>
-      <w:pPr>
-        <w:spacing w:line="240" w:lineRule="auto"/>
-        <w:jc w:val="center"/>
+      <w:proofErr w:type="spellStart"/>
+      <w:r>
         <w:rPr>
           <w:rFonts w:ascii="Arial" w:hAnsi="Arial" w:cs="Arial"/>
           <w:b/>
@@ -850,6 +847,21 @@
           <w:sz w:val="28"/>
           <w:szCs w:val="28"/>
         </w:rPr>
+        <w:t>eSports</w:t>
+      </w:r>
+      <w:proofErr w:type="spellEnd"/>
+    </w:p>
+    <w:p>
+      <w:pPr>
+        <w:spacing w:line="240" w:lineRule="auto"/>
+        <w:jc w:val="center"/>
+        <w:rPr>
+          <w:rFonts w:ascii="Arial" w:hAnsi="Arial" w:cs="Arial"/>
+          <w:b/>
+          <w:bCs/>
+          <w:sz w:val="28"/>
+          <w:szCs w:val="28"/>
+        </w:rPr>
       </w:pPr>
       <w:r>
         <w:t>(</w:t>
@@ -923,7 +935,61 @@
           <w:sz w:val="24"/>
           <w:szCs w:val="24"/>
         </w:rPr>
-        <w:t>En la última década, los deportes electrónicos (eSports) han experimentado un crecimiento explosivo, convirtiéndose en una industria global con millones de seguidores y participantes. Los eSports no solo son un fenómeno de entretenimiento, sino también una plataforma profesional competitiva que atrae audiencias de todas las edades. En este contexto, el proyecto "Centro Recreativo para Competencias de eSports" surge como una inversión estratégica en infraestructura para capitalizar el auge de esta industria.</w:t>
+        <w:t>En la última década, los deportes electrónicos (</w:t>
+      </w:r>
+      <w:proofErr w:type="spellStart"/>
+      <w:r>
+        <w:rPr>
+          <w:rFonts w:ascii="Arial" w:hAnsi="Arial" w:cs="Arial"/>
+          <w:sz w:val="24"/>
+          <w:szCs w:val="24"/>
+        </w:rPr>
+        <w:t>eSports</w:t>
+      </w:r>
+      <w:proofErr w:type="spellEnd"/>
+      <w:r>
+        <w:rPr>
+          <w:rFonts w:ascii="Arial" w:hAnsi="Arial" w:cs="Arial"/>
+          <w:sz w:val="24"/>
+          <w:szCs w:val="24"/>
+        </w:rPr>
+        <w:t xml:space="preserve">) han experimentado un crecimiento explosivo, convirtiéndose en una industria global con millones de seguidores y participantes. Los </w:t>
+      </w:r>
+      <w:proofErr w:type="spellStart"/>
+      <w:r>
+        <w:rPr>
+          <w:rFonts w:ascii="Arial" w:hAnsi="Arial" w:cs="Arial"/>
+          <w:sz w:val="24"/>
+          <w:szCs w:val="24"/>
+        </w:rPr>
+        <w:t>eSports</w:t>
+      </w:r>
+      <w:proofErr w:type="spellEnd"/>
+      <w:r>
+        <w:rPr>
+          <w:rFonts w:ascii="Arial" w:hAnsi="Arial" w:cs="Arial"/>
+          <w:sz w:val="24"/>
+          <w:szCs w:val="24"/>
+        </w:rPr>
+        <w:t xml:space="preserve"> no solo son un fenómeno de entretenimiento, sino también una plataforma profesional competitiva que atrae audiencias de todas las edades. En este contexto, el proyecto "Centro Recreativo para Competencias de </w:t>
+      </w:r>
+      <w:proofErr w:type="spellStart"/>
+      <w:r>
+        <w:rPr>
+          <w:rFonts w:ascii="Arial" w:hAnsi="Arial" w:cs="Arial"/>
+          <w:sz w:val="24"/>
+          <w:szCs w:val="24"/>
+        </w:rPr>
+        <w:t>eSports</w:t>
+      </w:r>
+      <w:proofErr w:type="spellEnd"/>
+      <w:r>
+        <w:rPr>
+          <w:rFonts w:ascii="Arial" w:hAnsi="Arial" w:cs="Arial"/>
+          <w:sz w:val="24"/>
+          <w:szCs w:val="24"/>
+        </w:rPr>
+        <w:t>" surge como una inversión estratégica en infraestructura para capitalizar el auge de esta industria.</w:t>
       </w:r>
     </w:p>
     <w:p>
@@ -1032,13 +1098,23 @@
           <w:szCs w:val="24"/>
         </w:rPr>
       </w:pPr>
+      <w:proofErr w:type="spellStart"/>
       <w:r>
         <w:rPr>
           <w:rFonts w:ascii="Arial" w:hAnsi="Arial" w:cs="Arial"/>
           <w:sz w:val="24"/>
           <w:szCs w:val="24"/>
         </w:rPr>
-        <w:t>Av Constitución 1337, Zona Centro, 22000 Tijuana, B.C.</w:t>
+        <w:t>Av</w:t>
+      </w:r>
+      <w:proofErr w:type="spellEnd"/>
+      <w:r>
+        <w:rPr>
+          <w:rFonts w:ascii="Arial" w:hAnsi="Arial" w:cs="Arial"/>
+          <w:sz w:val="24"/>
+          <w:szCs w:val="24"/>
+        </w:rPr>
+        <w:t xml:space="preserve"> Constitución 1337, Zona Centro, 22000 Tijuana, B.C.</w:t>
       </w:r>
     </w:p>
     <w:p>
@@ -1388,7 +1464,29 @@
           <w:sz w:val="24"/>
           <w:szCs w:val="24"/>
         </w:rPr>
-        <w:t>Red Wi-Fi</w:t>
+        <w:t xml:space="preserve">Red </w:t>
+      </w:r>
+      <w:proofErr w:type="spellStart"/>
+      <w:r>
+        <w:rPr>
+          <w:rFonts w:ascii="Arial" w:hAnsi="Arial" w:cs="Arial"/>
+          <w:b/>
+          <w:bCs/>
+          <w:sz w:val="24"/>
+          <w:szCs w:val="24"/>
+        </w:rPr>
+        <w:t>Wi</w:t>
+      </w:r>
+      <w:proofErr w:type="spellEnd"/>
+      <w:r>
+        <w:rPr>
+          <w:rFonts w:ascii="Arial" w:hAnsi="Arial" w:cs="Arial"/>
+          <w:b/>
+          <w:bCs/>
+          <w:sz w:val="24"/>
+          <w:szCs w:val="24"/>
+        </w:rPr>
+        <w:t>-Fi</w:t>
       </w:r>
     </w:p>
     <w:p>
@@ -1921,6 +2019,9 @@
     </w:p>
     <w:p>
       <w:pPr>
+        <w:tabs>
+          <w:tab w:val="center" w:pos="4419"/>
+        </w:tabs>
         <w:spacing w:line="276" w:lineRule="auto"/>
         <w:jc w:val="both"/>
         <w:rPr>
@@ -1946,6 +2047,9 @@
     </w:p>
     <w:p>
       <w:pPr>
+        <w:tabs>
+          <w:tab w:val="center" w:pos="4419"/>
+        </w:tabs>
         <w:spacing w:line="276" w:lineRule="auto"/>
         <w:jc w:val="both"/>
         <w:rPr>
@@ -1954,29 +2058,1288 @@
           <w:szCs w:val="24"/>
         </w:rPr>
       </w:pPr>
+      <w:r>
+        <w:rPr>
+          <w:rFonts w:ascii="Arial" w:hAnsi="Arial" w:cs="Arial"/>
+          <w:sz w:val="24"/>
+          <w:szCs w:val="24"/>
+        </w:rPr>
+        <w:t xml:space="preserve">La zonificación determina qué actividades están permitidas en una región específica. Para un centro recreativo de </w:t>
+      </w:r>
+      <w:proofErr w:type="spellStart"/>
+      <w:r>
+        <w:rPr>
+          <w:rFonts w:ascii="Arial" w:hAnsi="Arial" w:cs="Arial"/>
+          <w:sz w:val="24"/>
+          <w:szCs w:val="24"/>
+        </w:rPr>
+        <w:t>eSports</w:t>
+      </w:r>
+      <w:proofErr w:type="spellEnd"/>
+      <w:r>
+        <w:rPr>
+          <w:rFonts w:ascii="Arial" w:hAnsi="Arial" w:cs="Arial"/>
+          <w:sz w:val="24"/>
+          <w:szCs w:val="24"/>
+        </w:rPr>
+        <w:t>, las zonas más adecuadas serían:</w:t>
+      </w:r>
     </w:p>
     <w:p>
       <w:pPr>
+        <w:pStyle w:val="Prrafodelista"/>
+        <w:numPr>
+          <w:ilvl w:val="0"/>
+          <w:numId w:val="105"/>
+        </w:numPr>
+        <w:spacing w:line="360" w:lineRule="auto"/>
+        <w:jc w:val="both"/>
+        <w:rPr>
+          <w:rFonts w:ascii="Arial" w:hAnsi="Arial" w:cs="Arial"/>
+          <w:b/>
+          <w:bCs/>
+          <w:sz w:val="24"/>
+          <w:szCs w:val="24"/>
+        </w:rPr>
+      </w:pPr>
+      <w:r>
+        <w:rPr>
+          <w:rFonts w:ascii="Arial" w:hAnsi="Arial" w:cs="Arial"/>
+          <w:b/>
+          <w:bCs/>
+          <w:sz w:val="24"/>
+          <w:szCs w:val="24"/>
+        </w:rPr>
+        <w:t>Zona Recreativa:</w:t>
+      </w:r>
+    </w:p>
+    <w:p>
+      <w:pPr>
+        <w:pStyle w:val="Prrafodelista"/>
+        <w:numPr>
+          <w:ilvl w:val="1"/>
+          <w:numId w:val="105"/>
+        </w:numPr>
         <w:spacing w:line="276" w:lineRule="auto"/>
         <w:jc w:val="both"/>
         <w:rPr>
           <w:rFonts w:ascii="Arial" w:hAnsi="Arial" w:cs="Arial"/>
+          <w:sz w:val="24"/>
+          <w:szCs w:val="24"/>
+        </w:rPr>
+      </w:pPr>
+      <w:r>
+        <w:rPr>
+          <w:rFonts w:ascii="Arial" w:hAnsi="Arial" w:cs="Arial"/>
+          <w:sz w:val="24"/>
+          <w:szCs w:val="24"/>
+        </w:rPr>
+        <w:t>Áreas específicamente designadas para actividades de entretenimiento, recreación y deporte.</w:t>
+      </w:r>
+    </w:p>
+    <w:p>
+      <w:pPr>
+        <w:pStyle w:val="Prrafodelista"/>
+        <w:numPr>
+          <w:ilvl w:val="0"/>
+          <w:numId w:val="105"/>
+        </w:numPr>
+        <w:spacing w:line="360" w:lineRule="auto"/>
+        <w:jc w:val="both"/>
+        <w:rPr>
+          <w:rFonts w:ascii="Arial" w:hAnsi="Arial" w:cs="Arial"/>
           <w:b/>
           <w:bCs/>
           <w:sz w:val="24"/>
           <w:szCs w:val="24"/>
-          <w:u w:val="single"/>
-        </w:rPr>
-      </w:pPr>
+        </w:rPr>
+      </w:pPr>
+      <w:r>
+        <w:rPr>
+          <w:rFonts w:ascii="Arial" w:hAnsi="Arial" w:cs="Arial"/>
+          <w:b/>
+          <w:bCs/>
+          <w:sz w:val="24"/>
+          <w:szCs w:val="24"/>
+        </w:rPr>
+        <w:t>Zona Institucional:</w:t>
+      </w:r>
     </w:p>
     <w:p>
       <w:pPr>
+        <w:pStyle w:val="Prrafodelista"/>
+        <w:numPr>
+          <w:ilvl w:val="1"/>
+          <w:numId w:val="105"/>
+        </w:numPr>
+        <w:spacing w:line="360" w:lineRule="auto"/>
+        <w:jc w:val="both"/>
+        <w:rPr>
+          <w:rFonts w:ascii="Arial" w:hAnsi="Arial" w:cs="Arial"/>
+          <w:b/>
+          <w:bCs/>
+          <w:sz w:val="24"/>
+          <w:szCs w:val="24"/>
+        </w:rPr>
+      </w:pPr>
+      <w:r>
+        <w:rPr>
+          <w:rFonts w:ascii="Arial" w:hAnsi="Arial" w:cs="Arial"/>
+          <w:b/>
+          <w:bCs/>
+          <w:sz w:val="24"/>
+          <w:szCs w:val="24"/>
+        </w:rPr>
+        <w:t xml:space="preserve">Espacios destinados a la educación, cultura, y recreación comunitaria, donde puede ser factible instalar un centro de </w:t>
+      </w:r>
+      <w:proofErr w:type="spellStart"/>
+      <w:r>
+        <w:rPr>
+          <w:rFonts w:ascii="Arial" w:hAnsi="Arial" w:cs="Arial"/>
+          <w:b/>
+          <w:bCs/>
+          <w:sz w:val="24"/>
+          <w:szCs w:val="24"/>
+        </w:rPr>
+        <w:t>eSports</w:t>
+      </w:r>
+      <w:proofErr w:type="spellEnd"/>
+      <w:r>
+        <w:rPr>
+          <w:rFonts w:ascii="Arial" w:hAnsi="Arial" w:cs="Arial"/>
+          <w:b/>
+          <w:bCs/>
+          <w:sz w:val="24"/>
+          <w:szCs w:val="24"/>
+        </w:rPr>
+        <w:t>.</w:t>
+      </w:r>
+    </w:p>
+    <w:p>
+      <w:pPr>
+        <w:pStyle w:val="Prrafodelista"/>
+        <w:spacing w:line="360" w:lineRule="auto"/>
+        <w:ind w:left="1440"/>
+        <w:jc w:val="both"/>
+        <w:rPr>
+          <w:rFonts w:ascii="Arial" w:hAnsi="Arial" w:cs="Arial"/>
+          <w:b/>
+          <w:bCs/>
+          <w:sz w:val="24"/>
+          <w:szCs w:val="24"/>
+        </w:rPr>
+      </w:pPr>
+    </w:p>
+    <w:p>
+      <w:pPr>
         <w:spacing w:line="276" w:lineRule="auto"/>
         <w:jc w:val="both"/>
         <w:rPr>
           <w:rFonts w:ascii="Arial" w:hAnsi="Arial" w:cs="Arial"/>
           <w:sz w:val="24"/>
           <w:szCs w:val="24"/>
+        </w:rPr>
+      </w:pPr>
+      <w:r>
+        <w:rPr>
+          <w:rFonts w:ascii="Arial" w:hAnsi="Arial" w:cs="Arial"/>
+          <w:sz w:val="24"/>
+          <w:szCs w:val="24"/>
+        </w:rPr>
+        <w:t xml:space="preserve">El uso de suelo regula el tipo de actividades permitidas en un terreno específico. Para un centro recreativo de </w:t>
+      </w:r>
+      <w:proofErr w:type="spellStart"/>
+      <w:r>
+        <w:rPr>
+          <w:rFonts w:ascii="Arial" w:hAnsi="Arial" w:cs="Arial"/>
+          <w:sz w:val="24"/>
+          <w:szCs w:val="24"/>
+        </w:rPr>
+        <w:t>eSports</w:t>
+      </w:r>
+      <w:proofErr w:type="spellEnd"/>
+      <w:r>
+        <w:rPr>
+          <w:rFonts w:ascii="Arial" w:hAnsi="Arial" w:cs="Arial"/>
+          <w:sz w:val="24"/>
+          <w:szCs w:val="24"/>
+        </w:rPr>
+        <w:t>, el uso de suelo debe ser compatible con las actividades recreativas y comerciales.</w:t>
+      </w:r>
+    </w:p>
+    <w:p>
+      <w:pPr>
+        <w:pStyle w:val="Prrafodelista"/>
+        <w:numPr>
+          <w:ilvl w:val="0"/>
+          <w:numId w:val="108"/>
+        </w:numPr>
+        <w:spacing w:line="360" w:lineRule="auto"/>
+        <w:jc w:val="both"/>
+        <w:rPr>
+          <w:rFonts w:ascii="Arial" w:hAnsi="Arial" w:cs="Arial"/>
+          <w:b/>
+          <w:bCs/>
+          <w:sz w:val="24"/>
+          <w:szCs w:val="24"/>
+        </w:rPr>
+      </w:pPr>
+      <w:r>
+        <w:rPr>
+          <w:rFonts w:ascii="Arial" w:hAnsi="Arial" w:cs="Arial"/>
+          <w:b/>
+          <w:bCs/>
+          <w:sz w:val="24"/>
+          <w:szCs w:val="24"/>
+        </w:rPr>
+        <w:t>Uso Recreativo:</w:t>
+      </w:r>
+    </w:p>
+    <w:p>
+      <w:pPr>
+        <w:pStyle w:val="Prrafodelista"/>
+        <w:numPr>
+          <w:ilvl w:val="0"/>
+          <w:numId w:val="109"/>
+        </w:numPr>
+        <w:spacing w:line="276" w:lineRule="auto"/>
+        <w:ind w:left="1068"/>
+        <w:jc w:val="both"/>
+        <w:rPr>
+          <w:rFonts w:ascii="Arial" w:hAnsi="Arial" w:cs="Arial"/>
+          <w:sz w:val="24"/>
+          <w:szCs w:val="24"/>
+        </w:rPr>
+      </w:pPr>
+      <w:r>
+        <w:rPr>
+          <w:rFonts w:ascii="Arial" w:hAnsi="Arial" w:cs="Arial"/>
+          <w:sz w:val="24"/>
+          <w:szCs w:val="24"/>
+        </w:rPr>
+        <w:t>Permite actividades enfocadas en entretenimiento y deportes electrónicos.</w:t>
+      </w:r>
+    </w:p>
+    <w:p>
+      <w:pPr>
+        <w:pStyle w:val="Prrafodelista"/>
+        <w:numPr>
+          <w:ilvl w:val="0"/>
+          <w:numId w:val="109"/>
+        </w:numPr>
+        <w:spacing w:line="276" w:lineRule="auto"/>
+        <w:ind w:left="1068"/>
+        <w:jc w:val="both"/>
+        <w:rPr>
+          <w:rFonts w:ascii="Arial" w:hAnsi="Arial" w:cs="Arial"/>
+          <w:sz w:val="24"/>
+          <w:szCs w:val="24"/>
+        </w:rPr>
+      </w:pPr>
+      <w:r>
+        <w:rPr>
+          <w:rFonts w:ascii="Arial" w:hAnsi="Arial" w:cs="Arial"/>
+          <w:sz w:val="24"/>
+          <w:szCs w:val="24"/>
+        </w:rPr>
+        <w:t>Incluye instalaciones como auditorios, zonas de entrenamiento, y áreas para espectadores.</w:t>
+      </w:r>
+    </w:p>
+    <w:p>
+      <w:pPr>
+        <w:spacing w:line="276" w:lineRule="auto"/>
+        <w:ind w:left="696"/>
+        <w:jc w:val="both"/>
+        <w:rPr>
+          <w:rFonts w:ascii="Arial" w:hAnsi="Arial" w:cs="Arial"/>
+          <w:b/>
+          <w:bCs/>
+          <w:sz w:val="24"/>
+          <w:szCs w:val="24"/>
+          <w:u w:val="single"/>
+        </w:rPr>
+      </w:pPr>
+    </w:p>
+    <w:p>
+      <w:pPr>
+        <w:pStyle w:val="Prrafodelista"/>
+        <w:numPr>
+          <w:ilvl w:val="0"/>
+          <w:numId w:val="109"/>
+        </w:numPr>
+        <w:spacing w:line="276" w:lineRule="auto"/>
+        <w:jc w:val="both"/>
+        <w:rPr>
+          <w:rFonts w:ascii="Arial" w:hAnsi="Arial" w:cs="Arial"/>
+          <w:b/>
+          <w:bCs/>
+          <w:sz w:val="24"/>
+          <w:szCs w:val="24"/>
+        </w:rPr>
+      </w:pPr>
+      <w:r>
+        <w:rPr>
+          <w:rFonts w:ascii="Arial" w:hAnsi="Arial" w:cs="Arial"/>
+          <w:b/>
+          <w:bCs/>
+          <w:sz w:val="24"/>
+          <w:szCs w:val="24"/>
+        </w:rPr>
+        <w:lastRenderedPageBreak/>
+        <w:t>Uso Cultural o Educativo:</w:t>
+      </w:r>
+    </w:p>
+    <w:p>
+      <w:pPr>
+        <w:numPr>
+          <w:ilvl w:val="1"/>
+          <w:numId w:val="109"/>
+        </w:numPr>
+        <w:spacing w:line="276" w:lineRule="auto"/>
+        <w:jc w:val="both"/>
+        <w:rPr>
+          <w:rFonts w:ascii="Arial" w:hAnsi="Arial" w:cs="Arial"/>
+          <w:sz w:val="24"/>
+          <w:szCs w:val="24"/>
+        </w:rPr>
+      </w:pPr>
+      <w:r>
+        <w:rPr>
+          <w:rFonts w:ascii="Arial" w:hAnsi="Arial" w:cs="Arial"/>
+          <w:sz w:val="24"/>
+          <w:szCs w:val="24"/>
+        </w:rPr>
+        <w:t xml:space="preserve">Factible si el proyecto incluye programas educativos como talleres de </w:t>
+      </w:r>
+      <w:proofErr w:type="spellStart"/>
+      <w:r>
+        <w:rPr>
+          <w:rFonts w:ascii="Arial" w:hAnsi="Arial" w:cs="Arial"/>
+          <w:sz w:val="24"/>
+          <w:szCs w:val="24"/>
+        </w:rPr>
+        <w:t>gaming</w:t>
+      </w:r>
+      <w:proofErr w:type="spellEnd"/>
+      <w:r>
+        <w:rPr>
+          <w:rFonts w:ascii="Arial" w:hAnsi="Arial" w:cs="Arial"/>
+          <w:sz w:val="24"/>
+          <w:szCs w:val="24"/>
+        </w:rPr>
+        <w:t xml:space="preserve">, estrategias de equipo, o tecnología aplicada a </w:t>
+      </w:r>
+      <w:proofErr w:type="spellStart"/>
+      <w:r>
+        <w:rPr>
+          <w:rFonts w:ascii="Arial" w:hAnsi="Arial" w:cs="Arial"/>
+          <w:sz w:val="24"/>
+          <w:szCs w:val="24"/>
+        </w:rPr>
+        <w:t>eSports</w:t>
+      </w:r>
+      <w:proofErr w:type="spellEnd"/>
+      <w:r>
+        <w:rPr>
+          <w:rFonts w:ascii="Arial" w:hAnsi="Arial" w:cs="Arial"/>
+          <w:sz w:val="24"/>
+          <w:szCs w:val="24"/>
+        </w:rPr>
+        <w:t>.</w:t>
+      </w:r>
+    </w:p>
+    <w:p>
+      <w:pPr>
+        <w:spacing w:line="276" w:lineRule="auto"/>
+        <w:ind w:left="696"/>
+        <w:jc w:val="both"/>
+        <w:rPr>
+          <w:rFonts w:ascii="Arial" w:hAnsi="Arial" w:cs="Arial"/>
+          <w:b/>
+          <w:bCs/>
+          <w:sz w:val="24"/>
+          <w:szCs w:val="24"/>
+          <w:u w:val="single"/>
+        </w:rPr>
+      </w:pPr>
+    </w:p>
+    <w:p>
+      <w:pPr>
+        <w:spacing w:line="276" w:lineRule="auto"/>
+        <w:ind w:left="696"/>
+        <w:jc w:val="both"/>
+        <w:rPr>
+          <w:rFonts w:ascii="Arial" w:hAnsi="Arial" w:cs="Arial"/>
+          <w:b/>
+          <w:bCs/>
+          <w:sz w:val="24"/>
+          <w:szCs w:val="24"/>
+          <w:u w:val="single"/>
+        </w:rPr>
+      </w:pPr>
+    </w:p>
+    <w:p>
+      <w:pPr>
+        <w:spacing w:line="276" w:lineRule="auto"/>
+        <w:ind w:left="696"/>
+        <w:jc w:val="both"/>
+        <w:rPr>
+          <w:rFonts w:ascii="Arial" w:hAnsi="Arial" w:cs="Arial"/>
+          <w:b/>
+          <w:bCs/>
+          <w:sz w:val="24"/>
+          <w:szCs w:val="24"/>
+          <w:u w:val="single"/>
+        </w:rPr>
+      </w:pPr>
+    </w:p>
+    <w:p>
+      <w:pPr>
+        <w:spacing w:line="276" w:lineRule="auto"/>
+        <w:jc w:val="both"/>
+        <w:rPr>
+          <w:rFonts w:ascii="Arial" w:hAnsi="Arial" w:cs="Arial"/>
+          <w:b/>
+          <w:bCs/>
+          <w:sz w:val="24"/>
+          <w:szCs w:val="24"/>
+          <w:u w:val="single"/>
+        </w:rPr>
+      </w:pPr>
+      <w:r>
+        <w:rPr>
+          <w:rFonts w:ascii="Arial" w:hAnsi="Arial" w:cs="Arial"/>
+          <w:b/>
+          <w:bCs/>
+          <w:sz w:val="24"/>
+          <w:szCs w:val="24"/>
+          <w:u w:val="single"/>
+        </w:rPr>
+        <w:t>Accesibilidad y conectividad:</w:t>
+      </w:r>
+    </w:p>
+    <w:p>
+      <w:pPr>
+        <w:spacing w:line="276" w:lineRule="auto"/>
+        <w:jc w:val="both"/>
+        <w:rPr>
+          <w:rFonts w:ascii="Arial" w:hAnsi="Arial" w:cs="Arial"/>
+          <w:b/>
+          <w:bCs/>
+          <w:sz w:val="24"/>
+          <w:szCs w:val="24"/>
+          <w:u w:val="single"/>
+        </w:rPr>
+      </w:pPr>
+    </w:p>
+    <w:p>
+      <w:pPr>
+        <w:spacing w:line="276" w:lineRule="auto"/>
+        <w:jc w:val="both"/>
+        <w:rPr>
+          <w:rFonts w:ascii="Arial" w:hAnsi="Arial" w:cs="Arial"/>
+          <w:b/>
+          <w:bCs/>
+          <w:sz w:val="28"/>
+          <w:szCs w:val="28"/>
+          <w:u w:val="single"/>
+        </w:rPr>
+      </w:pPr>
+      <w:r>
+        <w:rPr>
+          <w:rFonts w:ascii="Arial" w:hAnsi="Arial" w:cs="Arial"/>
+          <w:b/>
+          <w:bCs/>
+          <w:sz w:val="28"/>
+          <w:szCs w:val="28"/>
+        </w:rPr>
+        <w:t>Accesibilidad</w:t>
+      </w:r>
+    </w:p>
+    <w:p>
+      <w:pPr>
+        <w:spacing w:line="276" w:lineRule="auto"/>
+        <w:jc w:val="both"/>
+        <w:rPr>
+          <w:rFonts w:ascii="Arial" w:hAnsi="Arial" w:cs="Arial"/>
+          <w:b/>
+          <w:bCs/>
+          <w:sz w:val="24"/>
+          <w:szCs w:val="24"/>
+        </w:rPr>
+      </w:pPr>
+      <w:r>
+        <w:rPr>
+          <w:rFonts w:ascii="Arial" w:hAnsi="Arial" w:cs="Arial"/>
+          <w:b/>
+          <w:bCs/>
+          <w:sz w:val="24"/>
+          <w:szCs w:val="24"/>
+        </w:rPr>
+        <w:t>Acceso Físico</w:t>
+      </w:r>
+    </w:p>
+    <w:p>
+      <w:pPr>
+        <w:numPr>
+          <w:ilvl w:val="0"/>
+          <w:numId w:val="111"/>
+        </w:numPr>
+        <w:spacing w:line="276" w:lineRule="auto"/>
+        <w:jc w:val="both"/>
+        <w:rPr>
+          <w:rFonts w:ascii="Arial" w:hAnsi="Arial" w:cs="Arial"/>
+          <w:b/>
+          <w:bCs/>
+          <w:sz w:val="24"/>
+          <w:szCs w:val="24"/>
+        </w:rPr>
+      </w:pPr>
+      <w:r>
+        <w:rPr>
+          <w:rFonts w:ascii="Arial" w:hAnsi="Arial" w:cs="Arial"/>
+          <w:b/>
+          <w:bCs/>
+          <w:sz w:val="24"/>
+          <w:szCs w:val="24"/>
+        </w:rPr>
+        <w:t>Ubicación Estratégica:</w:t>
+      </w:r>
+    </w:p>
+    <w:p>
+      <w:pPr>
+        <w:numPr>
+          <w:ilvl w:val="1"/>
+          <w:numId w:val="111"/>
+        </w:numPr>
+        <w:spacing w:line="276" w:lineRule="auto"/>
+        <w:jc w:val="both"/>
+        <w:rPr>
+          <w:rFonts w:ascii="Arial" w:hAnsi="Arial" w:cs="Arial"/>
+          <w:sz w:val="24"/>
+          <w:szCs w:val="24"/>
+        </w:rPr>
+      </w:pPr>
+      <w:r>
+        <w:rPr>
+          <w:rFonts w:ascii="Arial" w:hAnsi="Arial" w:cs="Arial"/>
+          <w:sz w:val="24"/>
+          <w:szCs w:val="24"/>
+        </w:rPr>
+        <w:t>Cerca de vías principales para facilitar el acceso en automóvil.</w:t>
+      </w:r>
+    </w:p>
+    <w:p>
+      <w:pPr>
+        <w:numPr>
+          <w:ilvl w:val="1"/>
+          <w:numId w:val="111"/>
+        </w:numPr>
+        <w:spacing w:line="276" w:lineRule="auto"/>
+        <w:jc w:val="both"/>
+        <w:rPr>
+          <w:rFonts w:ascii="Arial" w:hAnsi="Arial" w:cs="Arial"/>
+          <w:sz w:val="24"/>
+          <w:szCs w:val="24"/>
+        </w:rPr>
+      </w:pPr>
+      <w:r>
+        <w:rPr>
+          <w:rFonts w:ascii="Arial" w:hAnsi="Arial" w:cs="Arial"/>
+          <w:sz w:val="24"/>
+          <w:szCs w:val="24"/>
+        </w:rPr>
+        <w:t>Próximo a estaciones de transporte público (autobuses, trenes, o metro).</w:t>
+      </w:r>
+    </w:p>
+    <w:p>
+      <w:pPr>
+        <w:numPr>
+          <w:ilvl w:val="1"/>
+          <w:numId w:val="111"/>
+        </w:numPr>
+        <w:spacing w:line="276" w:lineRule="auto"/>
+        <w:jc w:val="both"/>
+        <w:rPr>
+          <w:rFonts w:ascii="Arial" w:hAnsi="Arial" w:cs="Arial"/>
+          <w:sz w:val="24"/>
+          <w:szCs w:val="24"/>
+        </w:rPr>
+      </w:pPr>
+      <w:r>
+        <w:rPr>
+          <w:rFonts w:ascii="Arial" w:hAnsi="Arial" w:cs="Arial"/>
+          <w:sz w:val="24"/>
+          <w:szCs w:val="24"/>
+        </w:rPr>
+        <w:t>Áreas de estacionamiento amplias con espacio para bicicletas y motocicletas.</w:t>
+      </w:r>
+    </w:p>
+    <w:p>
+      <w:pPr>
+        <w:numPr>
+          <w:ilvl w:val="0"/>
+          <w:numId w:val="111"/>
+        </w:numPr>
+        <w:spacing w:line="276" w:lineRule="auto"/>
+        <w:jc w:val="both"/>
+        <w:rPr>
+          <w:rFonts w:ascii="Arial" w:hAnsi="Arial" w:cs="Arial"/>
+          <w:b/>
+          <w:bCs/>
+          <w:sz w:val="24"/>
+          <w:szCs w:val="24"/>
+        </w:rPr>
+      </w:pPr>
+      <w:r>
+        <w:rPr>
+          <w:rFonts w:ascii="Arial" w:hAnsi="Arial" w:cs="Arial"/>
+          <w:b/>
+          <w:bCs/>
+          <w:sz w:val="24"/>
+          <w:szCs w:val="24"/>
+        </w:rPr>
+        <w:t>Diseño Inclusivo:</w:t>
+      </w:r>
+    </w:p>
+    <w:p>
+      <w:pPr>
+        <w:numPr>
+          <w:ilvl w:val="1"/>
+          <w:numId w:val="111"/>
+        </w:numPr>
+        <w:spacing w:line="276" w:lineRule="auto"/>
+        <w:jc w:val="both"/>
+        <w:rPr>
+          <w:rFonts w:ascii="Arial" w:hAnsi="Arial" w:cs="Arial"/>
+          <w:sz w:val="24"/>
+          <w:szCs w:val="24"/>
+        </w:rPr>
+      </w:pPr>
+      <w:r>
+        <w:rPr>
+          <w:rFonts w:ascii="Arial" w:hAnsi="Arial" w:cs="Arial"/>
+          <w:sz w:val="24"/>
+          <w:szCs w:val="24"/>
+        </w:rPr>
+        <w:t>Rampas y elevadores para personas con movilidad reducida.</w:t>
+      </w:r>
+    </w:p>
+    <w:p>
+      <w:pPr>
+        <w:numPr>
+          <w:ilvl w:val="1"/>
+          <w:numId w:val="111"/>
+        </w:numPr>
+        <w:spacing w:line="276" w:lineRule="auto"/>
+        <w:jc w:val="both"/>
+        <w:rPr>
+          <w:rFonts w:ascii="Arial" w:hAnsi="Arial" w:cs="Arial"/>
+          <w:sz w:val="24"/>
+          <w:szCs w:val="24"/>
+        </w:rPr>
+      </w:pPr>
+      <w:r>
+        <w:rPr>
+          <w:rFonts w:ascii="Arial" w:hAnsi="Arial" w:cs="Arial"/>
+          <w:sz w:val="24"/>
+          <w:szCs w:val="24"/>
+        </w:rPr>
+        <w:t>Baños adaptados con barras de apoyo.</w:t>
+      </w:r>
+    </w:p>
+    <w:p>
+      <w:pPr>
+        <w:numPr>
+          <w:ilvl w:val="1"/>
+          <w:numId w:val="111"/>
+        </w:numPr>
+        <w:spacing w:line="276" w:lineRule="auto"/>
+        <w:jc w:val="both"/>
+        <w:rPr>
+          <w:rFonts w:ascii="Arial" w:hAnsi="Arial" w:cs="Arial"/>
+          <w:sz w:val="24"/>
+          <w:szCs w:val="24"/>
+        </w:rPr>
+      </w:pPr>
+      <w:r>
+        <w:rPr>
+          <w:rFonts w:ascii="Arial" w:hAnsi="Arial" w:cs="Arial"/>
+          <w:sz w:val="24"/>
+          <w:szCs w:val="24"/>
+        </w:rPr>
+        <w:t>Pasillos amplios (mínimo de 1.2 metros) para facilitar el tránsito de personas con discapacidades o equipo como sillas de ruedas.</w:t>
+      </w:r>
+    </w:p>
+    <w:p>
+      <w:pPr>
+        <w:numPr>
+          <w:ilvl w:val="0"/>
+          <w:numId w:val="111"/>
+        </w:numPr>
+        <w:spacing w:line="276" w:lineRule="auto"/>
+        <w:jc w:val="both"/>
+        <w:rPr>
+          <w:rFonts w:ascii="Arial" w:hAnsi="Arial" w:cs="Arial"/>
+          <w:b/>
+          <w:bCs/>
+          <w:sz w:val="24"/>
+          <w:szCs w:val="24"/>
+        </w:rPr>
+      </w:pPr>
+      <w:r>
+        <w:rPr>
+          <w:rFonts w:ascii="Arial" w:hAnsi="Arial" w:cs="Arial"/>
+          <w:b/>
+          <w:bCs/>
+          <w:sz w:val="24"/>
+          <w:szCs w:val="24"/>
+        </w:rPr>
+        <w:t>Señalización y Seguridad:</w:t>
+      </w:r>
+    </w:p>
+    <w:p>
+      <w:pPr>
+        <w:numPr>
+          <w:ilvl w:val="1"/>
+          <w:numId w:val="111"/>
+        </w:numPr>
+        <w:spacing w:line="276" w:lineRule="auto"/>
+        <w:jc w:val="both"/>
+        <w:rPr>
+          <w:rFonts w:ascii="Arial" w:hAnsi="Arial" w:cs="Arial"/>
+          <w:sz w:val="24"/>
+          <w:szCs w:val="24"/>
+        </w:rPr>
+      </w:pPr>
+      <w:r>
+        <w:rPr>
+          <w:rFonts w:ascii="Arial" w:hAnsi="Arial" w:cs="Arial"/>
+          <w:sz w:val="24"/>
+          <w:szCs w:val="24"/>
+        </w:rPr>
+        <w:t>Señalización clara y multilingüe para orientar a los visitantes.</w:t>
+      </w:r>
+    </w:p>
+    <w:p>
+      <w:pPr>
+        <w:numPr>
+          <w:ilvl w:val="1"/>
+          <w:numId w:val="111"/>
+        </w:numPr>
+        <w:spacing w:line="276" w:lineRule="auto"/>
+        <w:jc w:val="both"/>
+        <w:rPr>
+          <w:rFonts w:ascii="Arial" w:hAnsi="Arial" w:cs="Arial"/>
+          <w:sz w:val="24"/>
+          <w:szCs w:val="24"/>
+        </w:rPr>
+      </w:pPr>
+      <w:r>
+        <w:rPr>
+          <w:rFonts w:ascii="Arial" w:hAnsi="Arial" w:cs="Arial"/>
+          <w:sz w:val="24"/>
+          <w:szCs w:val="24"/>
+        </w:rPr>
+        <w:t>Mapas o pantallas digitales que indiquen las ubicaciones clave dentro del centro.</w:t>
+      </w:r>
+    </w:p>
+    <w:p>
+      <w:pPr>
+        <w:numPr>
+          <w:ilvl w:val="1"/>
+          <w:numId w:val="111"/>
+        </w:numPr>
+        <w:spacing w:line="276" w:lineRule="auto"/>
+        <w:jc w:val="both"/>
+        <w:rPr>
+          <w:rFonts w:ascii="Arial" w:hAnsi="Arial" w:cs="Arial"/>
+          <w:sz w:val="24"/>
+          <w:szCs w:val="24"/>
+        </w:rPr>
+      </w:pPr>
+      <w:r>
+        <w:rPr>
+          <w:rFonts w:ascii="Arial" w:hAnsi="Arial" w:cs="Arial"/>
+          <w:sz w:val="24"/>
+          <w:szCs w:val="24"/>
+        </w:rPr>
+        <w:t>Iluminación adecuada en todas las áreas.</w:t>
+      </w:r>
+    </w:p>
+    <w:p>
+      <w:pPr>
+        <w:numPr>
+          <w:ilvl w:val="0"/>
+          <w:numId w:val="111"/>
+        </w:numPr>
+        <w:spacing w:line="276" w:lineRule="auto"/>
+        <w:jc w:val="both"/>
+        <w:rPr>
+          <w:rFonts w:ascii="Arial" w:hAnsi="Arial" w:cs="Arial"/>
+          <w:b/>
+          <w:bCs/>
+          <w:sz w:val="24"/>
+          <w:szCs w:val="24"/>
+        </w:rPr>
+      </w:pPr>
+      <w:r>
+        <w:rPr>
+          <w:rFonts w:ascii="Arial" w:hAnsi="Arial" w:cs="Arial"/>
+          <w:b/>
+          <w:bCs/>
+          <w:sz w:val="24"/>
+          <w:szCs w:val="24"/>
+        </w:rPr>
+        <w:t>Flujo de Personas:</w:t>
+      </w:r>
+    </w:p>
+    <w:p>
+      <w:pPr>
+        <w:numPr>
+          <w:ilvl w:val="1"/>
+          <w:numId w:val="111"/>
+        </w:numPr>
+        <w:spacing w:line="276" w:lineRule="auto"/>
+        <w:jc w:val="both"/>
+        <w:rPr>
+          <w:rFonts w:ascii="Arial" w:hAnsi="Arial" w:cs="Arial"/>
+          <w:sz w:val="24"/>
+          <w:szCs w:val="24"/>
+        </w:rPr>
+      </w:pPr>
+      <w:r>
+        <w:rPr>
+          <w:rFonts w:ascii="Arial" w:hAnsi="Arial" w:cs="Arial"/>
+          <w:sz w:val="24"/>
+          <w:szCs w:val="24"/>
+        </w:rPr>
+        <w:t>Diseñar entradas y salidas separadas para evitar aglomeraciones.</w:t>
+      </w:r>
+    </w:p>
+    <w:p>
+      <w:pPr>
+        <w:numPr>
+          <w:ilvl w:val="1"/>
+          <w:numId w:val="111"/>
+        </w:numPr>
+        <w:spacing w:line="276" w:lineRule="auto"/>
+        <w:jc w:val="both"/>
+        <w:rPr>
+          <w:rFonts w:ascii="Arial" w:hAnsi="Arial" w:cs="Arial"/>
+          <w:sz w:val="24"/>
+          <w:szCs w:val="24"/>
+        </w:rPr>
+      </w:pPr>
+      <w:r>
+        <w:rPr>
+          <w:rFonts w:ascii="Arial" w:hAnsi="Arial" w:cs="Arial"/>
+          <w:sz w:val="24"/>
+          <w:szCs w:val="24"/>
+        </w:rPr>
+        <w:lastRenderedPageBreak/>
+        <w:t>Espacios amplios en zonas comunes para el flujo cómodo durante eventos grandes.</w:t>
+      </w:r>
+    </w:p>
+    <w:p>
+      <w:pPr>
+        <w:spacing w:line="276" w:lineRule="auto"/>
+        <w:jc w:val="both"/>
+        <w:rPr>
+          <w:rFonts w:ascii="Arial" w:hAnsi="Arial" w:cs="Arial"/>
+          <w:b/>
+          <w:bCs/>
+          <w:sz w:val="28"/>
+          <w:szCs w:val="28"/>
+          <w:u w:val="single"/>
+        </w:rPr>
+      </w:pPr>
+    </w:p>
+    <w:p>
+      <w:pPr>
+        <w:spacing w:line="276" w:lineRule="auto"/>
+        <w:jc w:val="both"/>
+        <w:rPr>
+          <w:rFonts w:ascii="Arial" w:hAnsi="Arial" w:cs="Arial"/>
+          <w:b/>
+          <w:sz w:val="28"/>
+          <w:szCs w:val="28"/>
+        </w:rPr>
+      </w:pPr>
+      <w:r>
+        <w:rPr>
+          <w:rFonts w:ascii="Arial" w:hAnsi="Arial" w:cs="Arial"/>
+          <w:b/>
+          <w:sz w:val="28"/>
+          <w:szCs w:val="28"/>
+        </w:rPr>
+        <w:t>Conectividad</w:t>
+      </w:r>
+    </w:p>
+    <w:p>
+      <w:pPr>
+        <w:spacing w:line="276" w:lineRule="auto"/>
+        <w:jc w:val="both"/>
+        <w:rPr>
+          <w:rFonts w:ascii="Arial" w:hAnsi="Arial" w:cs="Arial"/>
+          <w:b/>
+          <w:bCs/>
+          <w:sz w:val="24"/>
+          <w:szCs w:val="24"/>
+        </w:rPr>
+      </w:pPr>
+      <w:r>
+        <w:rPr>
+          <w:rFonts w:ascii="Arial" w:hAnsi="Arial" w:cs="Arial"/>
+          <w:b/>
+          <w:bCs/>
+          <w:sz w:val="24"/>
+          <w:szCs w:val="24"/>
+        </w:rPr>
+        <w:t>Infraestructura Tecnológica</w:t>
+      </w:r>
+    </w:p>
+    <w:p>
+      <w:pPr>
+        <w:numPr>
+          <w:ilvl w:val="0"/>
+          <w:numId w:val="113"/>
+        </w:numPr>
+        <w:spacing w:line="276" w:lineRule="auto"/>
+        <w:jc w:val="both"/>
+        <w:rPr>
+          <w:rFonts w:ascii="Arial" w:hAnsi="Arial" w:cs="Arial"/>
+          <w:b/>
+          <w:bCs/>
+          <w:sz w:val="24"/>
+          <w:szCs w:val="24"/>
+        </w:rPr>
+      </w:pPr>
+      <w:r>
+        <w:rPr>
+          <w:rFonts w:ascii="Arial" w:hAnsi="Arial" w:cs="Arial"/>
+          <w:b/>
+          <w:bCs/>
+          <w:sz w:val="24"/>
+          <w:szCs w:val="24"/>
+        </w:rPr>
+        <w:t>Redes de Internet:</w:t>
+      </w:r>
+    </w:p>
+    <w:p>
+      <w:pPr>
+        <w:numPr>
+          <w:ilvl w:val="1"/>
+          <w:numId w:val="113"/>
+        </w:numPr>
+        <w:spacing w:line="276" w:lineRule="auto"/>
+        <w:jc w:val="both"/>
+        <w:rPr>
+          <w:rFonts w:ascii="Arial" w:hAnsi="Arial" w:cs="Arial"/>
+          <w:sz w:val="24"/>
+          <w:szCs w:val="24"/>
+        </w:rPr>
+      </w:pPr>
+      <w:r>
+        <w:rPr>
+          <w:rFonts w:ascii="Arial" w:hAnsi="Arial" w:cs="Arial"/>
+          <w:sz w:val="24"/>
+          <w:szCs w:val="24"/>
+        </w:rPr>
+        <w:t>Fibra óptica con velocidades mínimas de 1 Gbps, ideal para transmitir competencias en tiempo real.</w:t>
+      </w:r>
+    </w:p>
+    <w:p>
+      <w:pPr>
+        <w:numPr>
+          <w:ilvl w:val="1"/>
+          <w:numId w:val="113"/>
+        </w:numPr>
+        <w:spacing w:line="276" w:lineRule="auto"/>
+        <w:jc w:val="both"/>
+        <w:rPr>
+          <w:rFonts w:ascii="Arial" w:hAnsi="Arial" w:cs="Arial"/>
+          <w:sz w:val="24"/>
+          <w:szCs w:val="24"/>
+        </w:rPr>
+      </w:pPr>
+      <w:r>
+        <w:rPr>
+          <w:rFonts w:ascii="Arial" w:hAnsi="Arial" w:cs="Arial"/>
+          <w:sz w:val="24"/>
+          <w:szCs w:val="24"/>
+        </w:rPr>
+        <w:t>Conexión redundante para evitar interrupciones en eventos importantes.</w:t>
+      </w:r>
+    </w:p>
+    <w:p>
+      <w:pPr>
+        <w:numPr>
+          <w:ilvl w:val="0"/>
+          <w:numId w:val="113"/>
+        </w:numPr>
+        <w:spacing w:line="276" w:lineRule="auto"/>
+        <w:jc w:val="both"/>
+        <w:rPr>
+          <w:rFonts w:ascii="Arial" w:hAnsi="Arial" w:cs="Arial"/>
+          <w:b/>
+          <w:bCs/>
+          <w:sz w:val="24"/>
+          <w:szCs w:val="24"/>
+        </w:rPr>
+      </w:pPr>
+      <w:r>
+        <w:rPr>
+          <w:rFonts w:ascii="Arial" w:hAnsi="Arial" w:cs="Arial"/>
+          <w:b/>
+          <w:bCs/>
+          <w:sz w:val="24"/>
+          <w:szCs w:val="24"/>
+        </w:rPr>
+        <w:t xml:space="preserve">Red </w:t>
+      </w:r>
+      <w:proofErr w:type="spellStart"/>
+      <w:r>
+        <w:rPr>
+          <w:rFonts w:ascii="Arial" w:hAnsi="Arial" w:cs="Arial"/>
+          <w:b/>
+          <w:bCs/>
+          <w:sz w:val="24"/>
+          <w:szCs w:val="24"/>
+        </w:rPr>
+        <w:t>Wi</w:t>
+      </w:r>
+      <w:proofErr w:type="spellEnd"/>
+      <w:r>
+        <w:rPr>
+          <w:rFonts w:ascii="Arial" w:hAnsi="Arial" w:cs="Arial"/>
+          <w:b/>
+          <w:bCs/>
+          <w:sz w:val="24"/>
+          <w:szCs w:val="24"/>
+        </w:rPr>
+        <w:t>-Fi Pública:</w:t>
+      </w:r>
+    </w:p>
+    <w:p>
+      <w:pPr>
+        <w:numPr>
+          <w:ilvl w:val="1"/>
+          <w:numId w:val="113"/>
+        </w:numPr>
+        <w:spacing w:line="276" w:lineRule="auto"/>
+        <w:jc w:val="both"/>
+        <w:rPr>
+          <w:rFonts w:ascii="Arial" w:hAnsi="Arial" w:cs="Arial"/>
+          <w:sz w:val="24"/>
+          <w:szCs w:val="24"/>
+        </w:rPr>
+      </w:pPr>
+      <w:r>
+        <w:rPr>
+          <w:rFonts w:ascii="Arial" w:hAnsi="Arial" w:cs="Arial"/>
+          <w:sz w:val="24"/>
+          <w:szCs w:val="24"/>
+        </w:rPr>
+        <w:t xml:space="preserve">Redes </w:t>
+      </w:r>
+      <w:proofErr w:type="spellStart"/>
+      <w:r>
+        <w:rPr>
+          <w:rFonts w:ascii="Arial" w:hAnsi="Arial" w:cs="Arial"/>
+          <w:sz w:val="24"/>
+          <w:szCs w:val="24"/>
+        </w:rPr>
+        <w:t>Wi</w:t>
+      </w:r>
+      <w:proofErr w:type="spellEnd"/>
+      <w:r>
+        <w:rPr>
+          <w:rFonts w:ascii="Arial" w:hAnsi="Arial" w:cs="Arial"/>
+          <w:sz w:val="24"/>
+          <w:szCs w:val="24"/>
+        </w:rPr>
+        <w:t>-Fi de alta densidad para los asistentes y competidores.</w:t>
+      </w:r>
+    </w:p>
+    <w:p>
+      <w:pPr>
+        <w:numPr>
+          <w:ilvl w:val="1"/>
+          <w:numId w:val="113"/>
+        </w:numPr>
+        <w:spacing w:line="276" w:lineRule="auto"/>
+        <w:jc w:val="both"/>
+        <w:rPr>
+          <w:rFonts w:ascii="Arial" w:hAnsi="Arial" w:cs="Arial"/>
+          <w:sz w:val="24"/>
+          <w:szCs w:val="24"/>
+        </w:rPr>
+      </w:pPr>
+      <w:r>
+        <w:rPr>
+          <w:rFonts w:ascii="Arial" w:hAnsi="Arial" w:cs="Arial"/>
+          <w:sz w:val="24"/>
+          <w:szCs w:val="24"/>
+        </w:rPr>
+        <w:t>Segmentación de la red para garantizar seguridad (red separada para el staff y equipos).</w:t>
+      </w:r>
+    </w:p>
+    <w:p>
+      <w:pPr>
+        <w:numPr>
+          <w:ilvl w:val="0"/>
+          <w:numId w:val="113"/>
+        </w:numPr>
+        <w:spacing w:line="276" w:lineRule="auto"/>
+        <w:jc w:val="both"/>
+        <w:rPr>
+          <w:rFonts w:ascii="Arial" w:hAnsi="Arial" w:cs="Arial"/>
+          <w:b/>
+          <w:bCs/>
+          <w:sz w:val="24"/>
+          <w:szCs w:val="24"/>
+        </w:rPr>
+      </w:pPr>
+      <w:r>
+        <w:rPr>
+          <w:rFonts w:ascii="Arial" w:hAnsi="Arial" w:cs="Arial"/>
+          <w:b/>
+          <w:bCs/>
+          <w:sz w:val="24"/>
+          <w:szCs w:val="24"/>
+        </w:rPr>
+        <w:t>Infraestructura de LAN:</w:t>
+      </w:r>
+    </w:p>
+    <w:p>
+      <w:pPr>
+        <w:numPr>
+          <w:ilvl w:val="1"/>
+          <w:numId w:val="113"/>
+        </w:numPr>
+        <w:spacing w:line="276" w:lineRule="auto"/>
+        <w:jc w:val="both"/>
+        <w:rPr>
+          <w:rFonts w:ascii="Arial" w:hAnsi="Arial" w:cs="Arial"/>
+          <w:sz w:val="24"/>
+          <w:szCs w:val="24"/>
+        </w:rPr>
+      </w:pPr>
+      <w:r>
+        <w:rPr>
+          <w:rFonts w:ascii="Arial" w:hAnsi="Arial" w:cs="Arial"/>
+          <w:sz w:val="24"/>
+          <w:szCs w:val="24"/>
+        </w:rPr>
+        <w:t>Cableado estructurado (Categoría 6 o superior) para estaciones de juego.</w:t>
+      </w:r>
+    </w:p>
+    <w:p>
+      <w:pPr>
+        <w:numPr>
+          <w:ilvl w:val="1"/>
+          <w:numId w:val="113"/>
+        </w:numPr>
+        <w:spacing w:line="276" w:lineRule="auto"/>
+        <w:jc w:val="both"/>
+        <w:rPr>
+          <w:rFonts w:ascii="Arial" w:hAnsi="Arial" w:cs="Arial"/>
+          <w:sz w:val="24"/>
+          <w:szCs w:val="24"/>
+        </w:rPr>
+      </w:pPr>
+      <w:r>
+        <w:rPr>
+          <w:rFonts w:ascii="Arial" w:hAnsi="Arial" w:cs="Arial"/>
+          <w:sz w:val="24"/>
+          <w:szCs w:val="24"/>
+        </w:rPr>
+        <w:t>Switches administrables que soporten conexiones de baja latencia.</w:t>
+      </w:r>
+    </w:p>
+    <w:p>
+      <w:pPr>
+        <w:numPr>
+          <w:ilvl w:val="0"/>
+          <w:numId w:val="113"/>
+        </w:numPr>
+        <w:spacing w:line="276" w:lineRule="auto"/>
+        <w:jc w:val="both"/>
+        <w:rPr>
+          <w:rFonts w:ascii="Arial" w:hAnsi="Arial" w:cs="Arial"/>
+          <w:b/>
+          <w:bCs/>
+          <w:sz w:val="24"/>
+          <w:szCs w:val="24"/>
+        </w:rPr>
+      </w:pPr>
+      <w:r>
+        <w:rPr>
+          <w:rFonts w:ascii="Arial" w:hAnsi="Arial" w:cs="Arial"/>
+          <w:b/>
+          <w:bCs/>
+          <w:sz w:val="24"/>
+          <w:szCs w:val="24"/>
+        </w:rPr>
+        <w:t>Centro de Servidores:</w:t>
+      </w:r>
+    </w:p>
+    <w:p>
+      <w:pPr>
+        <w:numPr>
+          <w:ilvl w:val="1"/>
+          <w:numId w:val="113"/>
+        </w:numPr>
+        <w:spacing w:line="276" w:lineRule="auto"/>
+        <w:jc w:val="both"/>
+        <w:rPr>
+          <w:rFonts w:ascii="Arial" w:hAnsi="Arial" w:cs="Arial"/>
+          <w:sz w:val="24"/>
+          <w:szCs w:val="24"/>
+        </w:rPr>
+      </w:pPr>
+      <w:r>
+        <w:rPr>
+          <w:rFonts w:ascii="Arial" w:hAnsi="Arial" w:cs="Arial"/>
+          <w:sz w:val="24"/>
+          <w:szCs w:val="24"/>
+        </w:rPr>
+        <w:t>Espacio dedicado para equipos de servidores con control de temperatura.</w:t>
+      </w:r>
+    </w:p>
+    <w:p>
+      <w:pPr>
+        <w:numPr>
+          <w:ilvl w:val="1"/>
+          <w:numId w:val="113"/>
+        </w:numPr>
+        <w:spacing w:line="276" w:lineRule="auto"/>
+        <w:jc w:val="both"/>
+        <w:rPr>
+          <w:rFonts w:ascii="Arial" w:hAnsi="Arial" w:cs="Arial"/>
+          <w:sz w:val="24"/>
+          <w:szCs w:val="24"/>
+        </w:rPr>
+      </w:pPr>
+      <w:r>
+        <w:rPr>
+          <w:rFonts w:ascii="Arial" w:hAnsi="Arial" w:cs="Arial"/>
+          <w:sz w:val="24"/>
+          <w:szCs w:val="24"/>
+        </w:rPr>
+        <w:t>UPS (sistema de alimentación ininterrumpida) y generadores para evitar caídas de red.</w:t>
+      </w:r>
+    </w:p>
+    <w:p>
+      <w:pPr>
+        <w:spacing w:line="276" w:lineRule="auto"/>
+        <w:jc w:val="both"/>
+        <w:rPr>
+          <w:rFonts w:ascii="Arial" w:hAnsi="Arial" w:cs="Arial"/>
+          <w:b/>
+          <w:sz w:val="28"/>
+          <w:szCs w:val="28"/>
         </w:rPr>
       </w:pPr>
     </w:p>
@@ -3836,6 +5199,155 @@
     </w:lvl>
   </w:abstractNum>
   <w:abstractNum w:abstractNumId="15" w15:restartNumberingAfterBreak="0">
+    <w:nsid w:val="0D8605B5"/>
+    <w:multiLevelType w:val="multilevel"/>
+    <w:tmpl w:val="5A2004EA"/>
+    <w:lvl w:ilvl="0">
+      <w:start w:val="1"/>
+      <w:numFmt w:val="bullet"/>
+      <w:lvlText w:val=""/>
+      <w:lvlJc w:val="left"/>
+      <w:pPr>
+        <w:tabs>
+          <w:tab w:val="num" w:pos="720"/>
+        </w:tabs>
+        <w:ind w:left="720" w:hanging="360"/>
+      </w:pPr>
+      <w:rPr>
+        <w:rFonts w:ascii="Symbol" w:hAnsi="Symbol" w:hint="default"/>
+        <w:sz w:val="20"/>
+      </w:rPr>
+    </w:lvl>
+    <w:lvl w:ilvl="1" w:tentative="1">
+      <w:start w:val="1"/>
+      <w:numFmt w:val="bullet"/>
+      <w:lvlText w:val="o"/>
+      <w:lvlJc w:val="left"/>
+      <w:pPr>
+        <w:tabs>
+          <w:tab w:val="num" w:pos="1440"/>
+        </w:tabs>
+        <w:ind w:left="1440" w:hanging="360"/>
+      </w:pPr>
+      <w:rPr>
+        <w:rFonts w:ascii="Courier New" w:hAnsi="Courier New" w:hint="default"/>
+        <w:sz w:val="20"/>
+      </w:rPr>
+    </w:lvl>
+    <w:lvl w:ilvl="2" w:tentative="1">
+      <w:start w:val="1"/>
+      <w:numFmt w:val="bullet"/>
+      <w:lvlText w:val=""/>
+      <w:lvlJc w:val="left"/>
+      <w:pPr>
+        <w:tabs>
+          <w:tab w:val="num" w:pos="2160"/>
+        </w:tabs>
+        <w:ind w:left="2160" w:hanging="360"/>
+      </w:pPr>
+      <w:rPr>
+        <w:rFonts w:ascii="Wingdings" w:hAnsi="Wingdings" w:hint="default"/>
+        <w:sz w:val="20"/>
+      </w:rPr>
+    </w:lvl>
+    <w:lvl w:ilvl="3" w:tentative="1">
+      <w:start w:val="1"/>
+      <w:numFmt w:val="bullet"/>
+      <w:lvlText w:val=""/>
+      <w:lvlJc w:val="left"/>
+      <w:pPr>
+        <w:tabs>
+          <w:tab w:val="num" w:pos="2880"/>
+        </w:tabs>
+        <w:ind w:left="2880" w:hanging="360"/>
+      </w:pPr>
+      <w:rPr>
+        <w:rFonts w:ascii="Wingdings" w:hAnsi="Wingdings" w:hint="default"/>
+        <w:sz w:val="20"/>
+      </w:rPr>
+    </w:lvl>
+    <w:lvl w:ilvl="4" w:tentative="1">
+      <w:start w:val="1"/>
+      <w:numFmt w:val="bullet"/>
+      <w:lvlText w:val=""/>
+      <w:lvlJc w:val="left"/>
+      <w:pPr>
+        <w:tabs>
+          <w:tab w:val="num" w:pos="3600"/>
+        </w:tabs>
+        <w:ind w:left="3600" w:hanging="360"/>
+      </w:pPr>
+      <w:rPr>
+        <w:rFonts w:ascii="Wingdings" w:hAnsi="Wingdings" w:hint="default"/>
+        <w:sz w:val="20"/>
+      </w:rPr>
+    </w:lvl>
+    <w:lvl w:ilvl="5" w:tentative="1">
+      <w:start w:val="1"/>
+      <w:numFmt w:val="bullet"/>
+      <w:lvlText w:val=""/>
+      <w:lvlJc w:val="left"/>
+      <w:pPr>
+        <w:tabs>
+          <w:tab w:val="num" w:pos="4320"/>
+        </w:tabs>
+        <w:ind w:left="4320" w:hanging="360"/>
+      </w:pPr>
+      <w:rPr>
+        <w:rFonts w:ascii="Wingdings" w:hAnsi="Wingdings" w:hint="default"/>
+        <w:sz w:val="20"/>
+      </w:rPr>
+    </w:lvl>
+    <w:lvl w:ilvl="6" w:tentative="1">
+      <w:start w:val="1"/>
+      <w:numFmt w:val="bullet"/>
+      <w:lvlText w:val=""/>
+      <w:lvlJc w:val="left"/>
+      <w:pPr>
+        <w:tabs>
+          <w:tab w:val="num" w:pos="5040"/>
+        </w:tabs>
+        <w:ind w:left="5040" w:hanging="360"/>
+      </w:pPr>
+      <w:rPr>
+        <w:rFonts w:ascii="Wingdings" w:hAnsi="Wingdings" w:hint="default"/>
+        <w:sz w:val="20"/>
+      </w:rPr>
+    </w:lvl>
+    <w:lvl w:ilvl="7" w:tentative="1">
+      <w:start w:val="1"/>
+      <w:numFmt w:val="bullet"/>
+      <w:lvlText w:val=""/>
+      <w:lvlJc w:val="left"/>
+      <w:pPr>
+        <w:tabs>
+          <w:tab w:val="num" w:pos="5760"/>
+        </w:tabs>
+        <w:ind w:left="5760" w:hanging="360"/>
+      </w:pPr>
+      <w:rPr>
+        <w:rFonts w:ascii="Wingdings" w:hAnsi="Wingdings" w:hint="default"/>
+        <w:sz w:val="20"/>
+      </w:rPr>
+    </w:lvl>
+    <w:lvl w:ilvl="8" w:tentative="1">
+      <w:start w:val="1"/>
+      <w:numFmt w:val="bullet"/>
+      <w:lvlText w:val=""/>
+      <w:lvlJc w:val="left"/>
+      <w:pPr>
+        <w:tabs>
+          <w:tab w:val="num" w:pos="6480"/>
+        </w:tabs>
+        <w:ind w:left="6480" w:hanging="360"/>
+      </w:pPr>
+      <w:rPr>
+        <w:rFonts w:ascii="Wingdings" w:hAnsi="Wingdings" w:hint="default"/>
+        <w:sz w:val="20"/>
+      </w:rPr>
+    </w:lvl>
+  </w:abstractNum>
+  <w:abstractNum w:abstractNumId="16" w15:restartNumberingAfterBreak="0">
     <w:nsid w:val="0DAB7C02"/>
     <w:multiLevelType w:val="hybridMultilevel"/>
     <w:tmpl w:val="64BE587E"/>
@@ -3924,7 +5436,7 @@
       </w:pPr>
     </w:lvl>
   </w:abstractNum>
-  <w:abstractNum w:abstractNumId="16" w15:restartNumberingAfterBreak="0">
+  <w:abstractNum w:abstractNumId="17" w15:restartNumberingAfterBreak="0">
     <w:nsid w:val="0EB729E6"/>
     <w:multiLevelType w:val="multilevel"/>
     <w:tmpl w:val="0DD057E6"/>
@@ -4041,7 +5553,7 @@
       </w:pPr>
     </w:lvl>
   </w:abstractNum>
-  <w:abstractNum w:abstractNumId="17" w15:restartNumberingAfterBreak="0">
+  <w:abstractNum w:abstractNumId="18" w15:restartNumberingAfterBreak="0">
     <w:nsid w:val="11396D46"/>
     <w:multiLevelType w:val="hybridMultilevel"/>
     <w:tmpl w:val="D90C4204"/>
@@ -4154,7 +5666,7 @@
       </w:rPr>
     </w:lvl>
   </w:abstractNum>
-  <w:abstractNum w:abstractNumId="18" w15:restartNumberingAfterBreak="0">
+  <w:abstractNum w:abstractNumId="19" w15:restartNumberingAfterBreak="0">
     <w:nsid w:val="122A138B"/>
     <w:multiLevelType w:val="hybridMultilevel"/>
     <w:tmpl w:val="37B22BF2"/>
@@ -4243,7 +5755,7 @@
       </w:pPr>
     </w:lvl>
   </w:abstractNum>
-  <w:abstractNum w:abstractNumId="19" w15:restartNumberingAfterBreak="0">
+  <w:abstractNum w:abstractNumId="20" w15:restartNumberingAfterBreak="0">
     <w:nsid w:val="14DE2A62"/>
     <w:multiLevelType w:val="multilevel"/>
     <w:tmpl w:val="65DE4F3C"/>
@@ -4392,7 +5904,7 @@
       </w:rPr>
     </w:lvl>
   </w:abstractNum>
-  <w:abstractNum w:abstractNumId="20" w15:restartNumberingAfterBreak="0">
+  <w:abstractNum w:abstractNumId="21" w15:restartNumberingAfterBreak="0">
     <w:nsid w:val="162C5034"/>
     <w:multiLevelType w:val="multilevel"/>
     <w:tmpl w:val="4A589D7E"/>
@@ -4541,7 +6053,7 @@
       </w:rPr>
     </w:lvl>
   </w:abstractNum>
-  <w:abstractNum w:abstractNumId="21" w15:restartNumberingAfterBreak="0">
+  <w:abstractNum w:abstractNumId="22" w15:restartNumberingAfterBreak="0">
     <w:nsid w:val="1647608E"/>
     <w:multiLevelType w:val="hybridMultilevel"/>
     <w:tmpl w:val="FB1E3396"/>
@@ -4627,7 +6139,7 @@
       </w:pPr>
     </w:lvl>
   </w:abstractNum>
-  <w:abstractNum w:abstractNumId="22" w15:restartNumberingAfterBreak="0">
+  <w:abstractNum w:abstractNumId="23" w15:restartNumberingAfterBreak="0">
     <w:nsid w:val="16CC3C3A"/>
     <w:multiLevelType w:val="multilevel"/>
     <w:tmpl w:val="5532C7BE"/>
@@ -4772,7 +6284,7 @@
       </w:rPr>
     </w:lvl>
   </w:abstractNum>
-  <w:abstractNum w:abstractNumId="23" w15:restartNumberingAfterBreak="0">
+  <w:abstractNum w:abstractNumId="24" w15:restartNumberingAfterBreak="0">
     <w:nsid w:val="179F6BBE"/>
     <w:multiLevelType w:val="multilevel"/>
     <w:tmpl w:val="4A589D7E"/>
@@ -4921,7 +6433,7 @@
       </w:rPr>
     </w:lvl>
   </w:abstractNum>
-  <w:abstractNum w:abstractNumId="24" w15:restartNumberingAfterBreak="0">
+  <w:abstractNum w:abstractNumId="25" w15:restartNumberingAfterBreak="0">
     <w:nsid w:val="18703B5A"/>
     <w:multiLevelType w:val="hybridMultilevel"/>
     <w:tmpl w:val="674A16F0"/>
@@ -5034,7 +6546,7 @@
       </w:rPr>
     </w:lvl>
   </w:abstractNum>
-  <w:abstractNum w:abstractNumId="25" w15:restartNumberingAfterBreak="0">
+  <w:abstractNum w:abstractNumId="26" w15:restartNumberingAfterBreak="0">
     <w:nsid w:val="1960310E"/>
     <w:multiLevelType w:val="multilevel"/>
     <w:tmpl w:val="648A9BFE"/>
@@ -5183,7 +6695,7 @@
       </w:rPr>
     </w:lvl>
   </w:abstractNum>
-  <w:abstractNum w:abstractNumId="26" w15:restartNumberingAfterBreak="0">
+  <w:abstractNum w:abstractNumId="27" w15:restartNumberingAfterBreak="0">
     <w:nsid w:val="1B0425AE"/>
     <w:multiLevelType w:val="hybridMultilevel"/>
     <w:tmpl w:val="7FA08FDA"/>
@@ -5296,7 +6808,7 @@
       </w:rPr>
     </w:lvl>
   </w:abstractNum>
-  <w:abstractNum w:abstractNumId="27" w15:restartNumberingAfterBreak="0">
+  <w:abstractNum w:abstractNumId="28" w15:restartNumberingAfterBreak="0">
     <w:nsid w:val="1C646643"/>
     <w:multiLevelType w:val="hybridMultilevel"/>
     <w:tmpl w:val="E9B46698"/>
@@ -5409,7 +6921,7 @@
       </w:rPr>
     </w:lvl>
   </w:abstractNum>
-  <w:abstractNum w:abstractNumId="28" w15:restartNumberingAfterBreak="0">
+  <w:abstractNum w:abstractNumId="29" w15:restartNumberingAfterBreak="0">
     <w:nsid w:val="1D4F1038"/>
     <w:multiLevelType w:val="multilevel"/>
     <w:tmpl w:val="4A589D7E"/>
@@ -5558,7 +7070,7 @@
       </w:rPr>
     </w:lvl>
   </w:abstractNum>
-  <w:abstractNum w:abstractNumId="29" w15:restartNumberingAfterBreak="0">
+  <w:abstractNum w:abstractNumId="30" w15:restartNumberingAfterBreak="0">
     <w:nsid w:val="1DD40C5A"/>
     <w:multiLevelType w:val="hybridMultilevel"/>
     <w:tmpl w:val="667C3B5A"/>
@@ -5644,7 +7156,7 @@
       </w:pPr>
     </w:lvl>
   </w:abstractNum>
-  <w:abstractNum w:abstractNumId="30" w15:restartNumberingAfterBreak="0">
+  <w:abstractNum w:abstractNumId="31" w15:restartNumberingAfterBreak="0">
     <w:nsid w:val="1EF24EA3"/>
     <w:multiLevelType w:val="multilevel"/>
     <w:tmpl w:val="2CDC6536"/>
@@ -5793,7 +7305,7 @@
       </w:rPr>
     </w:lvl>
   </w:abstractNum>
-  <w:abstractNum w:abstractNumId="31" w15:restartNumberingAfterBreak="0">
+  <w:abstractNum w:abstractNumId="32" w15:restartNumberingAfterBreak="0">
     <w:nsid w:val="20A76A9A"/>
     <w:multiLevelType w:val="hybridMultilevel"/>
     <w:tmpl w:val="BD48F934"/>
@@ -5906,7 +7418,7 @@
       </w:rPr>
     </w:lvl>
   </w:abstractNum>
-  <w:abstractNum w:abstractNumId="32" w15:restartNumberingAfterBreak="0">
+  <w:abstractNum w:abstractNumId="33" w15:restartNumberingAfterBreak="0">
     <w:nsid w:val="22EF5B5D"/>
     <w:multiLevelType w:val="hybridMultilevel"/>
     <w:tmpl w:val="7710121C"/>
@@ -6019,7 +7531,7 @@
       </w:rPr>
     </w:lvl>
   </w:abstractNum>
-  <w:abstractNum w:abstractNumId="33" w15:restartNumberingAfterBreak="0">
+  <w:abstractNum w:abstractNumId="34" w15:restartNumberingAfterBreak="0">
     <w:nsid w:val="235C4498"/>
     <w:multiLevelType w:val="multilevel"/>
     <w:tmpl w:val="966E6DAE"/>
@@ -6136,7 +7648,120 @@
       </w:pPr>
     </w:lvl>
   </w:abstractNum>
-  <w:abstractNum w:abstractNumId="34" w15:restartNumberingAfterBreak="0">
+  <w:abstractNum w:abstractNumId="35" w15:restartNumberingAfterBreak="0">
+    <w:nsid w:val="25E868FE"/>
+    <w:multiLevelType w:val="hybridMultilevel"/>
+    <w:tmpl w:val="F84E808C"/>
+    <w:lvl w:ilvl="0" w:tplc="080A0001">
+      <w:start w:val="1"/>
+      <w:numFmt w:val="bullet"/>
+      <w:lvlText w:val=""/>
+      <w:lvlJc w:val="left"/>
+      <w:pPr>
+        <w:ind w:left="720" w:hanging="360"/>
+      </w:pPr>
+      <w:rPr>
+        <w:rFonts w:ascii="Symbol" w:hAnsi="Symbol" w:hint="default"/>
+      </w:rPr>
+    </w:lvl>
+    <w:lvl w:ilvl="1" w:tplc="080A0003" w:tentative="1">
+      <w:start w:val="1"/>
+      <w:numFmt w:val="bullet"/>
+      <w:lvlText w:val="o"/>
+      <w:lvlJc w:val="left"/>
+      <w:pPr>
+        <w:ind w:left="1440" w:hanging="360"/>
+      </w:pPr>
+      <w:rPr>
+        <w:rFonts w:ascii="Courier New" w:hAnsi="Courier New" w:cs="Courier New" w:hint="default"/>
+      </w:rPr>
+    </w:lvl>
+    <w:lvl w:ilvl="2" w:tplc="080A0005" w:tentative="1">
+      <w:start w:val="1"/>
+      <w:numFmt w:val="bullet"/>
+      <w:lvlText w:val=""/>
+      <w:lvlJc w:val="left"/>
+      <w:pPr>
+        <w:ind w:left="2160" w:hanging="360"/>
+      </w:pPr>
+      <w:rPr>
+        <w:rFonts w:ascii="Wingdings" w:hAnsi="Wingdings" w:hint="default"/>
+      </w:rPr>
+    </w:lvl>
+    <w:lvl w:ilvl="3" w:tplc="080A0001" w:tentative="1">
+      <w:start w:val="1"/>
+      <w:numFmt w:val="bullet"/>
+      <w:lvlText w:val=""/>
+      <w:lvlJc w:val="left"/>
+      <w:pPr>
+        <w:ind w:left="2880" w:hanging="360"/>
+      </w:pPr>
+      <w:rPr>
+        <w:rFonts w:ascii="Symbol" w:hAnsi="Symbol" w:hint="default"/>
+      </w:rPr>
+    </w:lvl>
+    <w:lvl w:ilvl="4" w:tplc="080A0003" w:tentative="1">
+      <w:start w:val="1"/>
+      <w:numFmt w:val="bullet"/>
+      <w:lvlText w:val="o"/>
+      <w:lvlJc w:val="left"/>
+      <w:pPr>
+        <w:ind w:left="3600" w:hanging="360"/>
+      </w:pPr>
+      <w:rPr>
+        <w:rFonts w:ascii="Courier New" w:hAnsi="Courier New" w:cs="Courier New" w:hint="default"/>
+      </w:rPr>
+    </w:lvl>
+    <w:lvl w:ilvl="5" w:tplc="080A0005" w:tentative="1">
+      <w:start w:val="1"/>
+      <w:numFmt w:val="bullet"/>
+      <w:lvlText w:val=""/>
+      <w:lvlJc w:val="left"/>
+      <w:pPr>
+        <w:ind w:left="4320" w:hanging="360"/>
+      </w:pPr>
+      <w:rPr>
+        <w:rFonts w:ascii="Wingdings" w:hAnsi="Wingdings" w:hint="default"/>
+      </w:rPr>
+    </w:lvl>
+    <w:lvl w:ilvl="6" w:tplc="080A0001" w:tentative="1">
+      <w:start w:val="1"/>
+      <w:numFmt w:val="bullet"/>
+      <w:lvlText w:val=""/>
+      <w:lvlJc w:val="left"/>
+      <w:pPr>
+        <w:ind w:left="5040" w:hanging="360"/>
+      </w:pPr>
+      <w:rPr>
+        <w:rFonts w:ascii="Symbol" w:hAnsi="Symbol" w:hint="default"/>
+      </w:rPr>
+    </w:lvl>
+    <w:lvl w:ilvl="7" w:tplc="080A0003" w:tentative="1">
+      <w:start w:val="1"/>
+      <w:numFmt w:val="bullet"/>
+      <w:lvlText w:val="o"/>
+      <w:lvlJc w:val="left"/>
+      <w:pPr>
+        <w:ind w:left="5760" w:hanging="360"/>
+      </w:pPr>
+      <w:rPr>
+        <w:rFonts w:ascii="Courier New" w:hAnsi="Courier New" w:cs="Courier New" w:hint="default"/>
+      </w:rPr>
+    </w:lvl>
+    <w:lvl w:ilvl="8" w:tplc="080A0005" w:tentative="1">
+      <w:start w:val="1"/>
+      <w:numFmt w:val="bullet"/>
+      <w:lvlText w:val=""/>
+      <w:lvlJc w:val="left"/>
+      <w:pPr>
+        <w:ind w:left="6480" w:hanging="360"/>
+      </w:pPr>
+      <w:rPr>
+        <w:rFonts w:ascii="Wingdings" w:hAnsi="Wingdings" w:hint="default"/>
+      </w:rPr>
+    </w:lvl>
+  </w:abstractNum>
+  <w:abstractNum w:abstractNumId="36" w15:restartNumberingAfterBreak="0">
     <w:nsid w:val="25FD1B65"/>
     <w:multiLevelType w:val="hybridMultilevel"/>
     <w:tmpl w:val="6D7A6E82"/>
@@ -6249,7 +7874,7 @@
       </w:rPr>
     </w:lvl>
   </w:abstractNum>
-  <w:abstractNum w:abstractNumId="35" w15:restartNumberingAfterBreak="0">
+  <w:abstractNum w:abstractNumId="37" w15:restartNumberingAfterBreak="0">
     <w:nsid w:val="26D568B6"/>
     <w:multiLevelType w:val="hybridMultilevel"/>
     <w:tmpl w:val="AA2601BA"/>
@@ -6362,7 +7987,7 @@
       </w:rPr>
     </w:lvl>
   </w:abstractNum>
-  <w:abstractNum w:abstractNumId="36" w15:restartNumberingAfterBreak="0">
+  <w:abstractNum w:abstractNumId="38" w15:restartNumberingAfterBreak="0">
     <w:nsid w:val="2B0770FF"/>
     <w:multiLevelType w:val="hybridMultilevel"/>
     <w:tmpl w:val="9DBEEEA2"/>
@@ -6451,7 +8076,7 @@
       </w:pPr>
     </w:lvl>
   </w:abstractNum>
-  <w:abstractNum w:abstractNumId="37" w15:restartNumberingAfterBreak="0">
+  <w:abstractNum w:abstractNumId="39" w15:restartNumberingAfterBreak="0">
     <w:nsid w:val="2CB97FEC"/>
     <w:multiLevelType w:val="hybridMultilevel"/>
     <w:tmpl w:val="8C2A9FB6"/>
@@ -6564,7 +8189,7 @@
       </w:rPr>
     </w:lvl>
   </w:abstractNum>
-  <w:abstractNum w:abstractNumId="38" w15:restartNumberingAfterBreak="0">
+  <w:abstractNum w:abstractNumId="40" w15:restartNumberingAfterBreak="0">
     <w:nsid w:val="2D3F733F"/>
     <w:multiLevelType w:val="hybridMultilevel"/>
     <w:tmpl w:val="3E967834"/>
@@ -6650,7 +8275,7 @@
       </w:pPr>
     </w:lvl>
   </w:abstractNum>
-  <w:abstractNum w:abstractNumId="39" w15:restartNumberingAfterBreak="0">
+  <w:abstractNum w:abstractNumId="41" w15:restartNumberingAfterBreak="0">
     <w:nsid w:val="30F614DF"/>
     <w:multiLevelType w:val="hybridMultilevel"/>
     <w:tmpl w:val="20D02ABA"/>
@@ -6739,7 +8364,7 @@
       </w:pPr>
     </w:lvl>
   </w:abstractNum>
-  <w:abstractNum w:abstractNumId="40" w15:restartNumberingAfterBreak="0">
+  <w:abstractNum w:abstractNumId="42" w15:restartNumberingAfterBreak="0">
     <w:nsid w:val="31816455"/>
     <w:multiLevelType w:val="multilevel"/>
     <w:tmpl w:val="AF84CA60"/>
@@ -6856,7 +8481,7 @@
       </w:pPr>
     </w:lvl>
   </w:abstractNum>
-  <w:abstractNum w:abstractNumId="41" w15:restartNumberingAfterBreak="0">
+  <w:abstractNum w:abstractNumId="43" w15:restartNumberingAfterBreak="0">
     <w:nsid w:val="34EE46EE"/>
     <w:multiLevelType w:val="hybridMultilevel"/>
     <w:tmpl w:val="74BCDA1A"/>
@@ -6969,7 +8594,7 @@
       </w:rPr>
     </w:lvl>
   </w:abstractNum>
-  <w:abstractNum w:abstractNumId="42" w15:restartNumberingAfterBreak="0">
+  <w:abstractNum w:abstractNumId="44" w15:restartNumberingAfterBreak="0">
     <w:nsid w:val="358033ED"/>
     <w:multiLevelType w:val="multilevel"/>
     <w:tmpl w:val="A29CB806"/>
@@ -7118,7 +8743,7 @@
       </w:rPr>
     </w:lvl>
   </w:abstractNum>
-  <w:abstractNum w:abstractNumId="43" w15:restartNumberingAfterBreak="0">
+  <w:abstractNum w:abstractNumId="45" w15:restartNumberingAfterBreak="0">
     <w:nsid w:val="369948B5"/>
     <w:multiLevelType w:val="hybridMultilevel"/>
     <w:tmpl w:val="F9E67F0C"/>
@@ -7231,7 +8856,120 @@
       </w:rPr>
     </w:lvl>
   </w:abstractNum>
-  <w:abstractNum w:abstractNumId="44" w15:restartNumberingAfterBreak="0">
+  <w:abstractNum w:abstractNumId="46" w15:restartNumberingAfterBreak="0">
+    <w:nsid w:val="36F34B24"/>
+    <w:multiLevelType w:val="hybridMultilevel"/>
+    <w:tmpl w:val="5FDCF00E"/>
+    <w:lvl w:ilvl="0" w:tplc="080A0001">
+      <w:start w:val="1"/>
+      <w:numFmt w:val="bullet"/>
+      <w:lvlText w:val=""/>
+      <w:lvlJc w:val="left"/>
+      <w:pPr>
+        <w:ind w:left="720" w:hanging="360"/>
+      </w:pPr>
+      <w:rPr>
+        <w:rFonts w:ascii="Symbol" w:hAnsi="Symbol" w:hint="default"/>
+      </w:rPr>
+    </w:lvl>
+    <w:lvl w:ilvl="1" w:tplc="080A0003">
+      <w:start w:val="1"/>
+      <w:numFmt w:val="bullet"/>
+      <w:lvlText w:val="o"/>
+      <w:lvlJc w:val="left"/>
+      <w:pPr>
+        <w:ind w:left="1440" w:hanging="360"/>
+      </w:pPr>
+      <w:rPr>
+        <w:rFonts w:ascii="Courier New" w:hAnsi="Courier New" w:cs="Courier New" w:hint="default"/>
+      </w:rPr>
+    </w:lvl>
+    <w:lvl w:ilvl="2" w:tplc="080A0005" w:tentative="1">
+      <w:start w:val="1"/>
+      <w:numFmt w:val="bullet"/>
+      <w:lvlText w:val=""/>
+      <w:lvlJc w:val="left"/>
+      <w:pPr>
+        <w:ind w:left="2160" w:hanging="360"/>
+      </w:pPr>
+      <w:rPr>
+        <w:rFonts w:ascii="Wingdings" w:hAnsi="Wingdings" w:hint="default"/>
+      </w:rPr>
+    </w:lvl>
+    <w:lvl w:ilvl="3" w:tplc="080A0001" w:tentative="1">
+      <w:start w:val="1"/>
+      <w:numFmt w:val="bullet"/>
+      <w:lvlText w:val=""/>
+      <w:lvlJc w:val="left"/>
+      <w:pPr>
+        <w:ind w:left="2880" w:hanging="360"/>
+      </w:pPr>
+      <w:rPr>
+        <w:rFonts w:ascii="Symbol" w:hAnsi="Symbol" w:hint="default"/>
+      </w:rPr>
+    </w:lvl>
+    <w:lvl w:ilvl="4" w:tplc="080A0003" w:tentative="1">
+      <w:start w:val="1"/>
+      <w:numFmt w:val="bullet"/>
+      <w:lvlText w:val="o"/>
+      <w:lvlJc w:val="left"/>
+      <w:pPr>
+        <w:ind w:left="3600" w:hanging="360"/>
+      </w:pPr>
+      <w:rPr>
+        <w:rFonts w:ascii="Courier New" w:hAnsi="Courier New" w:cs="Courier New" w:hint="default"/>
+      </w:rPr>
+    </w:lvl>
+    <w:lvl w:ilvl="5" w:tplc="080A0005" w:tentative="1">
+      <w:start w:val="1"/>
+      <w:numFmt w:val="bullet"/>
+      <w:lvlText w:val=""/>
+      <w:lvlJc w:val="left"/>
+      <w:pPr>
+        <w:ind w:left="4320" w:hanging="360"/>
+      </w:pPr>
+      <w:rPr>
+        <w:rFonts w:ascii="Wingdings" w:hAnsi="Wingdings" w:hint="default"/>
+      </w:rPr>
+    </w:lvl>
+    <w:lvl w:ilvl="6" w:tplc="080A0001" w:tentative="1">
+      <w:start w:val="1"/>
+      <w:numFmt w:val="bullet"/>
+      <w:lvlText w:val=""/>
+      <w:lvlJc w:val="left"/>
+      <w:pPr>
+        <w:ind w:left="5040" w:hanging="360"/>
+      </w:pPr>
+      <w:rPr>
+        <w:rFonts w:ascii="Symbol" w:hAnsi="Symbol" w:hint="default"/>
+      </w:rPr>
+    </w:lvl>
+    <w:lvl w:ilvl="7" w:tplc="080A0003" w:tentative="1">
+      <w:start w:val="1"/>
+      <w:numFmt w:val="bullet"/>
+      <w:lvlText w:val="o"/>
+      <w:lvlJc w:val="left"/>
+      <w:pPr>
+        <w:ind w:left="5760" w:hanging="360"/>
+      </w:pPr>
+      <w:rPr>
+        <w:rFonts w:ascii="Courier New" w:hAnsi="Courier New" w:cs="Courier New" w:hint="default"/>
+      </w:rPr>
+    </w:lvl>
+    <w:lvl w:ilvl="8" w:tplc="080A0005" w:tentative="1">
+      <w:start w:val="1"/>
+      <w:numFmt w:val="bullet"/>
+      <w:lvlText w:val=""/>
+      <w:lvlJc w:val="left"/>
+      <w:pPr>
+        <w:ind w:left="6480" w:hanging="360"/>
+      </w:pPr>
+      <w:rPr>
+        <w:rFonts w:ascii="Wingdings" w:hAnsi="Wingdings" w:hint="default"/>
+      </w:rPr>
+    </w:lvl>
+  </w:abstractNum>
+  <w:abstractNum w:abstractNumId="47" w15:restartNumberingAfterBreak="0">
     <w:nsid w:val="39233446"/>
     <w:multiLevelType w:val="hybridMultilevel"/>
     <w:tmpl w:val="529C7ACA"/>
@@ -7344,7 +9082,7 @@
       </w:rPr>
     </w:lvl>
   </w:abstractNum>
-  <w:abstractNum w:abstractNumId="45" w15:restartNumberingAfterBreak="0">
+  <w:abstractNum w:abstractNumId="48" w15:restartNumberingAfterBreak="0">
     <w:nsid w:val="3A5769EB"/>
     <w:multiLevelType w:val="hybridMultilevel"/>
     <w:tmpl w:val="AD9E054A"/>
@@ -7430,7 +9168,7 @@
       </w:pPr>
     </w:lvl>
   </w:abstractNum>
-  <w:abstractNum w:abstractNumId="46" w15:restartNumberingAfterBreak="0">
+  <w:abstractNum w:abstractNumId="49" w15:restartNumberingAfterBreak="0">
     <w:nsid w:val="3B6B2AAF"/>
     <w:multiLevelType w:val="hybridMultilevel"/>
     <w:tmpl w:val="20B4E4AA"/>
@@ -7516,7 +9254,7 @@
       </w:pPr>
     </w:lvl>
   </w:abstractNum>
-  <w:abstractNum w:abstractNumId="47" w15:restartNumberingAfterBreak="0">
+  <w:abstractNum w:abstractNumId="50" w15:restartNumberingAfterBreak="0">
     <w:nsid w:val="3C345DF5"/>
     <w:multiLevelType w:val="multilevel"/>
     <w:tmpl w:val="953A64D6"/>
@@ -7665,7 +9403,7 @@
       </w:rPr>
     </w:lvl>
   </w:abstractNum>
-  <w:abstractNum w:abstractNumId="48" w15:restartNumberingAfterBreak="0">
+  <w:abstractNum w:abstractNumId="51" w15:restartNumberingAfterBreak="0">
     <w:nsid w:val="3C7F0D39"/>
     <w:multiLevelType w:val="multilevel"/>
     <w:tmpl w:val="E7E0FDCC"/>
@@ -7782,7 +9520,7 @@
       </w:pPr>
     </w:lvl>
   </w:abstractNum>
-  <w:abstractNum w:abstractNumId="49" w15:restartNumberingAfterBreak="0">
+  <w:abstractNum w:abstractNumId="52" w15:restartNumberingAfterBreak="0">
     <w:nsid w:val="3EDF3ADA"/>
     <w:multiLevelType w:val="multilevel"/>
     <w:tmpl w:val="F64663B4"/>
@@ -7931,7 +9669,7 @@
       </w:rPr>
     </w:lvl>
   </w:abstractNum>
-  <w:abstractNum w:abstractNumId="50" w15:restartNumberingAfterBreak="0">
+  <w:abstractNum w:abstractNumId="53" w15:restartNumberingAfterBreak="0">
     <w:nsid w:val="41B92704"/>
     <w:multiLevelType w:val="hybridMultilevel"/>
     <w:tmpl w:val="F0268038"/>
@@ -8044,7 +9782,7 @@
       </w:rPr>
     </w:lvl>
   </w:abstractNum>
-  <w:abstractNum w:abstractNumId="51" w15:restartNumberingAfterBreak="0">
+  <w:abstractNum w:abstractNumId="54" w15:restartNumberingAfterBreak="0">
     <w:nsid w:val="42340DEB"/>
     <w:multiLevelType w:val="hybridMultilevel"/>
     <w:tmpl w:val="4288BAF2"/>
@@ -8157,7 +9895,120 @@
       </w:rPr>
     </w:lvl>
   </w:abstractNum>
-  <w:abstractNum w:abstractNumId="52" w15:restartNumberingAfterBreak="0">
+  <w:abstractNum w:abstractNumId="55" w15:restartNumberingAfterBreak="0">
+    <w:nsid w:val="43974D68"/>
+    <w:multiLevelType w:val="hybridMultilevel"/>
+    <w:tmpl w:val="B6B6FB0C"/>
+    <w:lvl w:ilvl="0" w:tplc="080A0001">
+      <w:start w:val="1"/>
+      <w:numFmt w:val="bullet"/>
+      <w:lvlText w:val=""/>
+      <w:lvlJc w:val="left"/>
+      <w:pPr>
+        <w:ind w:left="720" w:hanging="360"/>
+      </w:pPr>
+      <w:rPr>
+        <w:rFonts w:ascii="Symbol" w:hAnsi="Symbol" w:hint="default"/>
+      </w:rPr>
+    </w:lvl>
+    <w:lvl w:ilvl="1" w:tplc="FFFFFFFF">
+      <w:start w:val="1"/>
+      <w:numFmt w:val="bullet"/>
+      <w:lvlText w:val="o"/>
+      <w:lvlJc w:val="left"/>
+      <w:pPr>
+        <w:ind w:left="1440" w:hanging="360"/>
+      </w:pPr>
+      <w:rPr>
+        <w:rFonts w:ascii="Courier New" w:hAnsi="Courier New" w:cs="Courier New" w:hint="default"/>
+      </w:rPr>
+    </w:lvl>
+    <w:lvl w:ilvl="2" w:tplc="FFFFFFFF" w:tentative="1">
+      <w:start w:val="1"/>
+      <w:numFmt w:val="bullet"/>
+      <w:lvlText w:val=""/>
+      <w:lvlJc w:val="left"/>
+      <w:pPr>
+        <w:ind w:left="2160" w:hanging="360"/>
+      </w:pPr>
+      <w:rPr>
+        <w:rFonts w:ascii="Wingdings" w:hAnsi="Wingdings" w:hint="default"/>
+      </w:rPr>
+    </w:lvl>
+    <w:lvl w:ilvl="3" w:tplc="FFFFFFFF" w:tentative="1">
+      <w:start w:val="1"/>
+      <w:numFmt w:val="bullet"/>
+      <w:lvlText w:val=""/>
+      <w:lvlJc w:val="left"/>
+      <w:pPr>
+        <w:ind w:left="2880" w:hanging="360"/>
+      </w:pPr>
+      <w:rPr>
+        <w:rFonts w:ascii="Symbol" w:hAnsi="Symbol" w:hint="default"/>
+      </w:rPr>
+    </w:lvl>
+    <w:lvl w:ilvl="4" w:tplc="FFFFFFFF" w:tentative="1">
+      <w:start w:val="1"/>
+      <w:numFmt w:val="bullet"/>
+      <w:lvlText w:val="o"/>
+      <w:lvlJc w:val="left"/>
+      <w:pPr>
+        <w:ind w:left="3600" w:hanging="360"/>
+      </w:pPr>
+      <w:rPr>
+        <w:rFonts w:ascii="Courier New" w:hAnsi="Courier New" w:cs="Courier New" w:hint="default"/>
+      </w:rPr>
+    </w:lvl>
+    <w:lvl w:ilvl="5" w:tplc="FFFFFFFF" w:tentative="1">
+      <w:start w:val="1"/>
+      <w:numFmt w:val="bullet"/>
+      <w:lvlText w:val=""/>
+      <w:lvlJc w:val="left"/>
+      <w:pPr>
+        <w:ind w:left="4320" w:hanging="360"/>
+      </w:pPr>
+      <w:rPr>
+        <w:rFonts w:ascii="Wingdings" w:hAnsi="Wingdings" w:hint="default"/>
+      </w:rPr>
+    </w:lvl>
+    <w:lvl w:ilvl="6" w:tplc="FFFFFFFF" w:tentative="1">
+      <w:start w:val="1"/>
+      <w:numFmt w:val="bullet"/>
+      <w:lvlText w:val=""/>
+      <w:lvlJc w:val="left"/>
+      <w:pPr>
+        <w:ind w:left="5040" w:hanging="360"/>
+      </w:pPr>
+      <w:rPr>
+        <w:rFonts w:ascii="Symbol" w:hAnsi="Symbol" w:hint="default"/>
+      </w:rPr>
+    </w:lvl>
+    <w:lvl w:ilvl="7" w:tplc="FFFFFFFF" w:tentative="1">
+      <w:start w:val="1"/>
+      <w:numFmt w:val="bullet"/>
+      <w:lvlText w:val="o"/>
+      <w:lvlJc w:val="left"/>
+      <w:pPr>
+        <w:ind w:left="5760" w:hanging="360"/>
+      </w:pPr>
+      <w:rPr>
+        <w:rFonts w:ascii="Courier New" w:hAnsi="Courier New" w:cs="Courier New" w:hint="default"/>
+      </w:rPr>
+    </w:lvl>
+    <w:lvl w:ilvl="8" w:tplc="FFFFFFFF" w:tentative="1">
+      <w:start w:val="1"/>
+      <w:numFmt w:val="bullet"/>
+      <w:lvlText w:val=""/>
+      <w:lvlJc w:val="left"/>
+      <w:pPr>
+        <w:ind w:left="6480" w:hanging="360"/>
+      </w:pPr>
+      <w:rPr>
+        <w:rFonts w:ascii="Wingdings" w:hAnsi="Wingdings" w:hint="default"/>
+      </w:rPr>
+    </w:lvl>
+  </w:abstractNum>
+  <w:abstractNum w:abstractNumId="56" w15:restartNumberingAfterBreak="0">
     <w:nsid w:val="43FC68B4"/>
     <w:multiLevelType w:val="multilevel"/>
     <w:tmpl w:val="F9EA2B96"/>
@@ -8306,7 +10157,7 @@
       </w:rPr>
     </w:lvl>
   </w:abstractNum>
-  <w:abstractNum w:abstractNumId="53" w15:restartNumberingAfterBreak="0">
+  <w:abstractNum w:abstractNumId="57" w15:restartNumberingAfterBreak="0">
     <w:nsid w:val="474606E3"/>
     <w:multiLevelType w:val="hybridMultilevel"/>
     <w:tmpl w:val="A7C828BC"/>
@@ -8419,7 +10270,7 @@
       </w:rPr>
     </w:lvl>
   </w:abstractNum>
-  <w:abstractNum w:abstractNumId="54" w15:restartNumberingAfterBreak="0">
+  <w:abstractNum w:abstractNumId="58" w15:restartNumberingAfterBreak="0">
     <w:nsid w:val="488306A1"/>
     <w:multiLevelType w:val="hybridMultilevel"/>
     <w:tmpl w:val="1B389580"/>
@@ -8505,7 +10356,7 @@
       </w:pPr>
     </w:lvl>
   </w:abstractNum>
-  <w:abstractNum w:abstractNumId="55" w15:restartNumberingAfterBreak="0">
+  <w:abstractNum w:abstractNumId="59" w15:restartNumberingAfterBreak="0">
     <w:nsid w:val="48AA5807"/>
     <w:multiLevelType w:val="multilevel"/>
     <w:tmpl w:val="8C38B17C"/>
@@ -8654,7 +10505,7 @@
       </w:rPr>
     </w:lvl>
   </w:abstractNum>
-  <w:abstractNum w:abstractNumId="56" w15:restartNumberingAfterBreak="0">
+  <w:abstractNum w:abstractNumId="60" w15:restartNumberingAfterBreak="0">
     <w:nsid w:val="49190473"/>
     <w:multiLevelType w:val="hybridMultilevel"/>
     <w:tmpl w:val="93F6DF8C"/>
@@ -8766,7 +10617,7 @@
       </w:rPr>
     </w:lvl>
   </w:abstractNum>
-  <w:abstractNum w:abstractNumId="57" w15:restartNumberingAfterBreak="0">
+  <w:abstractNum w:abstractNumId="61" w15:restartNumberingAfterBreak="0">
     <w:nsid w:val="49547241"/>
     <w:multiLevelType w:val="hybridMultilevel"/>
     <w:tmpl w:val="B9047488"/>
@@ -8855,7 +10706,7 @@
       </w:pPr>
     </w:lvl>
   </w:abstractNum>
-  <w:abstractNum w:abstractNumId="58" w15:restartNumberingAfterBreak="0">
+  <w:abstractNum w:abstractNumId="62" w15:restartNumberingAfterBreak="0">
     <w:nsid w:val="4A044E35"/>
     <w:multiLevelType w:val="hybridMultilevel"/>
     <w:tmpl w:val="37AAFDD0"/>
@@ -8968,7 +10819,7 @@
       </w:rPr>
     </w:lvl>
   </w:abstractNum>
-  <w:abstractNum w:abstractNumId="59" w15:restartNumberingAfterBreak="0">
+  <w:abstractNum w:abstractNumId="63" w15:restartNumberingAfterBreak="0">
     <w:nsid w:val="4AD93B40"/>
     <w:multiLevelType w:val="multilevel"/>
     <w:tmpl w:val="9EB63494"/>
@@ -9117,7 +10968,7 @@
       </w:rPr>
     </w:lvl>
   </w:abstractNum>
-  <w:abstractNum w:abstractNumId="60" w15:restartNumberingAfterBreak="0">
+  <w:abstractNum w:abstractNumId="64" w15:restartNumberingAfterBreak="0">
     <w:nsid w:val="4B0E1A7E"/>
     <w:multiLevelType w:val="multilevel"/>
     <w:tmpl w:val="4A589D7E"/>
@@ -9266,7 +11117,7 @@
       </w:rPr>
     </w:lvl>
   </w:abstractNum>
-  <w:abstractNum w:abstractNumId="61" w15:restartNumberingAfterBreak="0">
+  <w:abstractNum w:abstractNumId="65" w15:restartNumberingAfterBreak="0">
     <w:nsid w:val="4FBD462C"/>
     <w:multiLevelType w:val="hybridMultilevel"/>
     <w:tmpl w:val="6E60F450"/>
@@ -9352,7 +11203,7 @@
       </w:pPr>
     </w:lvl>
   </w:abstractNum>
-  <w:abstractNum w:abstractNumId="62" w15:restartNumberingAfterBreak="0">
+  <w:abstractNum w:abstractNumId="66" w15:restartNumberingAfterBreak="0">
     <w:nsid w:val="50C146B7"/>
     <w:multiLevelType w:val="hybridMultilevel"/>
     <w:tmpl w:val="5DACE1DC"/>
@@ -9465,7 +11316,7 @@
       </w:rPr>
     </w:lvl>
   </w:abstractNum>
-  <w:abstractNum w:abstractNumId="63" w15:restartNumberingAfterBreak="0">
+  <w:abstractNum w:abstractNumId="67" w15:restartNumberingAfterBreak="0">
     <w:nsid w:val="51277B92"/>
     <w:multiLevelType w:val="hybridMultilevel"/>
     <w:tmpl w:val="A156024C"/>
@@ -9554,7 +11405,7 @@
       </w:pPr>
     </w:lvl>
   </w:abstractNum>
-  <w:abstractNum w:abstractNumId="64" w15:restartNumberingAfterBreak="0">
+  <w:abstractNum w:abstractNumId="68" w15:restartNumberingAfterBreak="0">
     <w:nsid w:val="524D17DF"/>
     <w:multiLevelType w:val="multilevel"/>
     <w:tmpl w:val="F21A6950"/>
@@ -9703,7 +11554,7 @@
       </w:rPr>
     </w:lvl>
   </w:abstractNum>
-  <w:abstractNum w:abstractNumId="65" w15:restartNumberingAfterBreak="0">
+  <w:abstractNum w:abstractNumId="69" w15:restartNumberingAfterBreak="0">
     <w:nsid w:val="52986B34"/>
     <w:multiLevelType w:val="hybridMultilevel"/>
     <w:tmpl w:val="08C003EE"/>
@@ -9816,7 +11667,7 @@
       </w:rPr>
     </w:lvl>
   </w:abstractNum>
-  <w:abstractNum w:abstractNumId="66" w15:restartNumberingAfterBreak="0">
+  <w:abstractNum w:abstractNumId="70" w15:restartNumberingAfterBreak="0">
     <w:nsid w:val="53385EE9"/>
     <w:multiLevelType w:val="hybridMultilevel"/>
     <w:tmpl w:val="A09C1B2C"/>
@@ -9929,7 +11780,7 @@
       </w:rPr>
     </w:lvl>
   </w:abstractNum>
-  <w:abstractNum w:abstractNumId="67" w15:restartNumberingAfterBreak="0">
+  <w:abstractNum w:abstractNumId="71" w15:restartNumberingAfterBreak="0">
     <w:nsid w:val="54B278AD"/>
     <w:multiLevelType w:val="multilevel"/>
     <w:tmpl w:val="AEF2EBF4"/>
@@ -10078,7 +11929,7 @@
       </w:rPr>
     </w:lvl>
   </w:abstractNum>
-  <w:abstractNum w:abstractNumId="68" w15:restartNumberingAfterBreak="0">
+  <w:abstractNum w:abstractNumId="72" w15:restartNumberingAfterBreak="0">
     <w:nsid w:val="56E96DF6"/>
     <w:multiLevelType w:val="multilevel"/>
     <w:tmpl w:val="97CE39C0"/>
@@ -10227,7 +12078,7 @@
       </w:rPr>
     </w:lvl>
   </w:abstractNum>
-  <w:abstractNum w:abstractNumId="69" w15:restartNumberingAfterBreak="0">
+  <w:abstractNum w:abstractNumId="73" w15:restartNumberingAfterBreak="0">
     <w:nsid w:val="589D5139"/>
     <w:multiLevelType w:val="multilevel"/>
     <w:tmpl w:val="8FDC67BA"/>
@@ -10376,7 +12227,156 @@
       </w:rPr>
     </w:lvl>
   </w:abstractNum>
-  <w:abstractNum w:abstractNumId="70" w15:restartNumberingAfterBreak="0">
+  <w:abstractNum w:abstractNumId="74" w15:restartNumberingAfterBreak="0">
+    <w:nsid w:val="594D283D"/>
+    <w:multiLevelType w:val="multilevel"/>
+    <w:tmpl w:val="AF3E7D06"/>
+    <w:lvl w:ilvl="0">
+      <w:start w:val="1"/>
+      <w:numFmt w:val="bullet"/>
+      <w:lvlText w:val=""/>
+      <w:lvlJc w:val="left"/>
+      <w:pPr>
+        <w:tabs>
+          <w:tab w:val="num" w:pos="720"/>
+        </w:tabs>
+        <w:ind w:left="720" w:hanging="360"/>
+      </w:pPr>
+      <w:rPr>
+        <w:rFonts w:ascii="Symbol" w:hAnsi="Symbol" w:hint="default"/>
+        <w:sz w:val="20"/>
+      </w:rPr>
+    </w:lvl>
+    <w:lvl w:ilvl="1" w:tentative="1">
+      <w:start w:val="1"/>
+      <w:numFmt w:val="bullet"/>
+      <w:lvlText w:val="o"/>
+      <w:lvlJc w:val="left"/>
+      <w:pPr>
+        <w:tabs>
+          <w:tab w:val="num" w:pos="1440"/>
+        </w:tabs>
+        <w:ind w:left="1440" w:hanging="360"/>
+      </w:pPr>
+      <w:rPr>
+        <w:rFonts w:ascii="Courier New" w:hAnsi="Courier New" w:hint="default"/>
+        <w:sz w:val="20"/>
+      </w:rPr>
+    </w:lvl>
+    <w:lvl w:ilvl="2" w:tentative="1">
+      <w:start w:val="1"/>
+      <w:numFmt w:val="bullet"/>
+      <w:lvlText w:val=""/>
+      <w:lvlJc w:val="left"/>
+      <w:pPr>
+        <w:tabs>
+          <w:tab w:val="num" w:pos="2160"/>
+        </w:tabs>
+        <w:ind w:left="2160" w:hanging="360"/>
+      </w:pPr>
+      <w:rPr>
+        <w:rFonts w:ascii="Wingdings" w:hAnsi="Wingdings" w:hint="default"/>
+        <w:sz w:val="20"/>
+      </w:rPr>
+    </w:lvl>
+    <w:lvl w:ilvl="3" w:tentative="1">
+      <w:start w:val="1"/>
+      <w:numFmt w:val="bullet"/>
+      <w:lvlText w:val=""/>
+      <w:lvlJc w:val="left"/>
+      <w:pPr>
+        <w:tabs>
+          <w:tab w:val="num" w:pos="2880"/>
+        </w:tabs>
+        <w:ind w:left="2880" w:hanging="360"/>
+      </w:pPr>
+      <w:rPr>
+        <w:rFonts w:ascii="Wingdings" w:hAnsi="Wingdings" w:hint="default"/>
+        <w:sz w:val="20"/>
+      </w:rPr>
+    </w:lvl>
+    <w:lvl w:ilvl="4" w:tentative="1">
+      <w:start w:val="1"/>
+      <w:numFmt w:val="bullet"/>
+      <w:lvlText w:val=""/>
+      <w:lvlJc w:val="left"/>
+      <w:pPr>
+        <w:tabs>
+          <w:tab w:val="num" w:pos="3600"/>
+        </w:tabs>
+        <w:ind w:left="3600" w:hanging="360"/>
+      </w:pPr>
+      <w:rPr>
+        <w:rFonts w:ascii="Wingdings" w:hAnsi="Wingdings" w:hint="default"/>
+        <w:sz w:val="20"/>
+      </w:rPr>
+    </w:lvl>
+    <w:lvl w:ilvl="5" w:tentative="1">
+      <w:start w:val="1"/>
+      <w:numFmt w:val="bullet"/>
+      <w:lvlText w:val=""/>
+      <w:lvlJc w:val="left"/>
+      <w:pPr>
+        <w:tabs>
+          <w:tab w:val="num" w:pos="4320"/>
+        </w:tabs>
+        <w:ind w:left="4320" w:hanging="360"/>
+      </w:pPr>
+      <w:rPr>
+        <w:rFonts w:ascii="Wingdings" w:hAnsi="Wingdings" w:hint="default"/>
+        <w:sz w:val="20"/>
+      </w:rPr>
+    </w:lvl>
+    <w:lvl w:ilvl="6" w:tentative="1">
+      <w:start w:val="1"/>
+      <w:numFmt w:val="bullet"/>
+      <w:lvlText w:val=""/>
+      <w:lvlJc w:val="left"/>
+      <w:pPr>
+        <w:tabs>
+          <w:tab w:val="num" w:pos="5040"/>
+        </w:tabs>
+        <w:ind w:left="5040" w:hanging="360"/>
+      </w:pPr>
+      <w:rPr>
+        <w:rFonts w:ascii="Wingdings" w:hAnsi="Wingdings" w:hint="default"/>
+        <w:sz w:val="20"/>
+      </w:rPr>
+    </w:lvl>
+    <w:lvl w:ilvl="7" w:tentative="1">
+      <w:start w:val="1"/>
+      <w:numFmt w:val="bullet"/>
+      <w:lvlText w:val=""/>
+      <w:lvlJc w:val="left"/>
+      <w:pPr>
+        <w:tabs>
+          <w:tab w:val="num" w:pos="5760"/>
+        </w:tabs>
+        <w:ind w:left="5760" w:hanging="360"/>
+      </w:pPr>
+      <w:rPr>
+        <w:rFonts w:ascii="Wingdings" w:hAnsi="Wingdings" w:hint="default"/>
+        <w:sz w:val="20"/>
+      </w:rPr>
+    </w:lvl>
+    <w:lvl w:ilvl="8" w:tentative="1">
+      <w:start w:val="1"/>
+      <w:numFmt w:val="bullet"/>
+      <w:lvlText w:val=""/>
+      <w:lvlJc w:val="left"/>
+      <w:pPr>
+        <w:tabs>
+          <w:tab w:val="num" w:pos="6480"/>
+        </w:tabs>
+        <w:ind w:left="6480" w:hanging="360"/>
+      </w:pPr>
+      <w:rPr>
+        <w:rFonts w:ascii="Wingdings" w:hAnsi="Wingdings" w:hint="default"/>
+        <w:sz w:val="20"/>
+      </w:rPr>
+    </w:lvl>
+  </w:abstractNum>
+  <w:abstractNum w:abstractNumId="75" w15:restartNumberingAfterBreak="0">
     <w:nsid w:val="59530D35"/>
     <w:multiLevelType w:val="hybridMultilevel"/>
     <w:tmpl w:val="D38A00A0"/>
@@ -10462,7 +12462,7 @@
       </w:pPr>
     </w:lvl>
   </w:abstractNum>
-  <w:abstractNum w:abstractNumId="71" w15:restartNumberingAfterBreak="0">
+  <w:abstractNum w:abstractNumId="76" w15:restartNumberingAfterBreak="0">
     <w:nsid w:val="5A54078F"/>
     <w:multiLevelType w:val="multilevel"/>
     <w:tmpl w:val="3CD8B7B2"/>
@@ -10611,7 +12611,7 @@
       </w:rPr>
     </w:lvl>
   </w:abstractNum>
-  <w:abstractNum w:abstractNumId="72" w15:restartNumberingAfterBreak="0">
+  <w:abstractNum w:abstractNumId="77" w15:restartNumberingAfterBreak="0">
     <w:nsid w:val="5A856ECC"/>
     <w:multiLevelType w:val="hybridMultilevel"/>
     <w:tmpl w:val="412C8624"/>
@@ -10700,7 +12700,7 @@
       </w:pPr>
     </w:lvl>
   </w:abstractNum>
-  <w:abstractNum w:abstractNumId="73" w15:restartNumberingAfterBreak="0">
+  <w:abstractNum w:abstractNumId="78" w15:restartNumberingAfterBreak="0">
     <w:nsid w:val="5A8E43AC"/>
     <w:multiLevelType w:val="multilevel"/>
     <w:tmpl w:val="C010B250"/>
@@ -10849,7 +12849,7 @@
       </w:rPr>
     </w:lvl>
   </w:abstractNum>
-  <w:abstractNum w:abstractNumId="74" w15:restartNumberingAfterBreak="0">
+  <w:abstractNum w:abstractNumId="79" w15:restartNumberingAfterBreak="0">
     <w:nsid w:val="5AA95DE4"/>
     <w:multiLevelType w:val="multilevel"/>
     <w:tmpl w:val="882EC124"/>
@@ -10970,7 +12970,7 @@
       </w:pPr>
     </w:lvl>
   </w:abstractNum>
-  <w:abstractNum w:abstractNumId="75" w15:restartNumberingAfterBreak="0">
+  <w:abstractNum w:abstractNumId="80" w15:restartNumberingAfterBreak="0">
     <w:nsid w:val="5C690004"/>
     <w:multiLevelType w:val="hybridMultilevel"/>
     <w:tmpl w:val="9C1EB4B2"/>
@@ -11083,7 +13083,7 @@
       </w:rPr>
     </w:lvl>
   </w:abstractNum>
-  <w:abstractNum w:abstractNumId="76" w15:restartNumberingAfterBreak="0">
+  <w:abstractNum w:abstractNumId="81" w15:restartNumberingAfterBreak="0">
     <w:nsid w:val="5CAD2C7D"/>
     <w:multiLevelType w:val="multilevel"/>
     <w:tmpl w:val="F7D069B0"/>
@@ -11232,7 +13232,156 @@
       </w:rPr>
     </w:lvl>
   </w:abstractNum>
-  <w:abstractNum w:abstractNumId="77" w15:restartNumberingAfterBreak="0">
+  <w:abstractNum w:abstractNumId="82" w15:restartNumberingAfterBreak="0">
+    <w:nsid w:val="5CE17A51"/>
+    <w:multiLevelType w:val="multilevel"/>
+    <w:tmpl w:val="935CD768"/>
+    <w:lvl w:ilvl="0">
+      <w:start w:val="1"/>
+      <w:numFmt w:val="bullet"/>
+      <w:lvlText w:val=""/>
+      <w:lvlJc w:val="left"/>
+      <w:pPr>
+        <w:tabs>
+          <w:tab w:val="num" w:pos="720"/>
+        </w:tabs>
+        <w:ind w:left="720" w:hanging="360"/>
+      </w:pPr>
+      <w:rPr>
+        <w:rFonts w:ascii="Symbol" w:hAnsi="Symbol" w:hint="default"/>
+        <w:sz w:val="20"/>
+      </w:rPr>
+    </w:lvl>
+    <w:lvl w:ilvl="1" w:tentative="1">
+      <w:start w:val="1"/>
+      <w:numFmt w:val="bullet"/>
+      <w:lvlText w:val="o"/>
+      <w:lvlJc w:val="left"/>
+      <w:pPr>
+        <w:tabs>
+          <w:tab w:val="num" w:pos="1440"/>
+        </w:tabs>
+        <w:ind w:left="1440" w:hanging="360"/>
+      </w:pPr>
+      <w:rPr>
+        <w:rFonts w:ascii="Courier New" w:hAnsi="Courier New" w:hint="default"/>
+        <w:sz w:val="20"/>
+      </w:rPr>
+    </w:lvl>
+    <w:lvl w:ilvl="2" w:tentative="1">
+      <w:start w:val="1"/>
+      <w:numFmt w:val="bullet"/>
+      <w:lvlText w:val=""/>
+      <w:lvlJc w:val="left"/>
+      <w:pPr>
+        <w:tabs>
+          <w:tab w:val="num" w:pos="2160"/>
+        </w:tabs>
+        <w:ind w:left="2160" w:hanging="360"/>
+      </w:pPr>
+      <w:rPr>
+        <w:rFonts w:ascii="Wingdings" w:hAnsi="Wingdings" w:hint="default"/>
+        <w:sz w:val="20"/>
+      </w:rPr>
+    </w:lvl>
+    <w:lvl w:ilvl="3" w:tentative="1">
+      <w:start w:val="1"/>
+      <w:numFmt w:val="bullet"/>
+      <w:lvlText w:val=""/>
+      <w:lvlJc w:val="left"/>
+      <w:pPr>
+        <w:tabs>
+          <w:tab w:val="num" w:pos="2880"/>
+        </w:tabs>
+        <w:ind w:left="2880" w:hanging="360"/>
+      </w:pPr>
+      <w:rPr>
+        <w:rFonts w:ascii="Wingdings" w:hAnsi="Wingdings" w:hint="default"/>
+        <w:sz w:val="20"/>
+      </w:rPr>
+    </w:lvl>
+    <w:lvl w:ilvl="4" w:tentative="1">
+      <w:start w:val="1"/>
+      <w:numFmt w:val="bullet"/>
+      <w:lvlText w:val=""/>
+      <w:lvlJc w:val="left"/>
+      <w:pPr>
+        <w:tabs>
+          <w:tab w:val="num" w:pos="3600"/>
+        </w:tabs>
+        <w:ind w:left="3600" w:hanging="360"/>
+      </w:pPr>
+      <w:rPr>
+        <w:rFonts w:ascii="Wingdings" w:hAnsi="Wingdings" w:hint="default"/>
+        <w:sz w:val="20"/>
+      </w:rPr>
+    </w:lvl>
+    <w:lvl w:ilvl="5" w:tentative="1">
+      <w:start w:val="1"/>
+      <w:numFmt w:val="bullet"/>
+      <w:lvlText w:val=""/>
+      <w:lvlJc w:val="left"/>
+      <w:pPr>
+        <w:tabs>
+          <w:tab w:val="num" w:pos="4320"/>
+        </w:tabs>
+        <w:ind w:left="4320" w:hanging="360"/>
+      </w:pPr>
+      <w:rPr>
+        <w:rFonts w:ascii="Wingdings" w:hAnsi="Wingdings" w:hint="default"/>
+        <w:sz w:val="20"/>
+      </w:rPr>
+    </w:lvl>
+    <w:lvl w:ilvl="6" w:tentative="1">
+      <w:start w:val="1"/>
+      <w:numFmt w:val="bullet"/>
+      <w:lvlText w:val=""/>
+      <w:lvlJc w:val="left"/>
+      <w:pPr>
+        <w:tabs>
+          <w:tab w:val="num" w:pos="5040"/>
+        </w:tabs>
+        <w:ind w:left="5040" w:hanging="360"/>
+      </w:pPr>
+      <w:rPr>
+        <w:rFonts w:ascii="Wingdings" w:hAnsi="Wingdings" w:hint="default"/>
+        <w:sz w:val="20"/>
+      </w:rPr>
+    </w:lvl>
+    <w:lvl w:ilvl="7" w:tentative="1">
+      <w:start w:val="1"/>
+      <w:numFmt w:val="bullet"/>
+      <w:lvlText w:val=""/>
+      <w:lvlJc w:val="left"/>
+      <w:pPr>
+        <w:tabs>
+          <w:tab w:val="num" w:pos="5760"/>
+        </w:tabs>
+        <w:ind w:left="5760" w:hanging="360"/>
+      </w:pPr>
+      <w:rPr>
+        <w:rFonts w:ascii="Wingdings" w:hAnsi="Wingdings" w:hint="default"/>
+        <w:sz w:val="20"/>
+      </w:rPr>
+    </w:lvl>
+    <w:lvl w:ilvl="8" w:tentative="1">
+      <w:start w:val="1"/>
+      <w:numFmt w:val="bullet"/>
+      <w:lvlText w:val=""/>
+      <w:lvlJc w:val="left"/>
+      <w:pPr>
+        <w:tabs>
+          <w:tab w:val="num" w:pos="6480"/>
+        </w:tabs>
+        <w:ind w:left="6480" w:hanging="360"/>
+      </w:pPr>
+      <w:rPr>
+        <w:rFonts w:ascii="Wingdings" w:hAnsi="Wingdings" w:hint="default"/>
+        <w:sz w:val="20"/>
+      </w:rPr>
+    </w:lvl>
+  </w:abstractNum>
+  <w:abstractNum w:abstractNumId="83" w15:restartNumberingAfterBreak="0">
     <w:nsid w:val="5F8420A4"/>
     <w:multiLevelType w:val="hybridMultilevel"/>
     <w:tmpl w:val="D6007EC2"/>
@@ -11345,7 +13494,7 @@
       </w:rPr>
     </w:lvl>
   </w:abstractNum>
-  <w:abstractNum w:abstractNumId="78" w15:restartNumberingAfterBreak="0">
+  <w:abstractNum w:abstractNumId="84" w15:restartNumberingAfterBreak="0">
     <w:nsid w:val="61DB5930"/>
     <w:multiLevelType w:val="multilevel"/>
     <w:tmpl w:val="8A0EBF1E"/>
@@ -11494,7 +13643,7 @@
       </w:rPr>
     </w:lvl>
   </w:abstractNum>
-  <w:abstractNum w:abstractNumId="79" w15:restartNumberingAfterBreak="0">
+  <w:abstractNum w:abstractNumId="85" w15:restartNumberingAfterBreak="0">
     <w:nsid w:val="6EB150FB"/>
     <w:multiLevelType w:val="multilevel"/>
     <w:tmpl w:val="FC84EF98"/>
@@ -11643,7 +13792,7 @@
       </w:rPr>
     </w:lvl>
   </w:abstractNum>
-  <w:abstractNum w:abstractNumId="80" w15:restartNumberingAfterBreak="0">
+  <w:abstractNum w:abstractNumId="86" w15:restartNumberingAfterBreak="0">
     <w:nsid w:val="70071CD4"/>
     <w:multiLevelType w:val="hybridMultilevel"/>
     <w:tmpl w:val="DD98B7C8"/>
@@ -11756,7 +13905,93 @@
       </w:rPr>
     </w:lvl>
   </w:abstractNum>
-  <w:abstractNum w:abstractNumId="81" w15:restartNumberingAfterBreak="0">
+  <w:abstractNum w:abstractNumId="87" w15:restartNumberingAfterBreak="0">
+    <w:nsid w:val="725A4484"/>
+    <w:multiLevelType w:val="hybridMultilevel"/>
+    <w:tmpl w:val="7D407AD2"/>
+    <w:lvl w:ilvl="0" w:tplc="080A000F">
+      <w:start w:val="1"/>
+      <w:numFmt w:val="decimal"/>
+      <w:lvlText w:val="%1."/>
+      <w:lvlJc w:val="left"/>
+      <w:pPr>
+        <w:ind w:left="720" w:hanging="360"/>
+      </w:pPr>
+    </w:lvl>
+    <w:lvl w:ilvl="1" w:tplc="080A0019" w:tentative="1">
+      <w:start w:val="1"/>
+      <w:numFmt w:val="lowerLetter"/>
+      <w:lvlText w:val="%2."/>
+      <w:lvlJc w:val="left"/>
+      <w:pPr>
+        <w:ind w:left="1440" w:hanging="360"/>
+      </w:pPr>
+    </w:lvl>
+    <w:lvl w:ilvl="2" w:tplc="080A001B" w:tentative="1">
+      <w:start w:val="1"/>
+      <w:numFmt w:val="lowerRoman"/>
+      <w:lvlText w:val="%3."/>
+      <w:lvlJc w:val="right"/>
+      <w:pPr>
+        <w:ind w:left="2160" w:hanging="180"/>
+      </w:pPr>
+    </w:lvl>
+    <w:lvl w:ilvl="3" w:tplc="080A000F" w:tentative="1">
+      <w:start w:val="1"/>
+      <w:numFmt w:val="decimal"/>
+      <w:lvlText w:val="%4."/>
+      <w:lvlJc w:val="left"/>
+      <w:pPr>
+        <w:ind w:left="2880" w:hanging="360"/>
+      </w:pPr>
+    </w:lvl>
+    <w:lvl w:ilvl="4" w:tplc="080A0019" w:tentative="1">
+      <w:start w:val="1"/>
+      <w:numFmt w:val="lowerLetter"/>
+      <w:lvlText w:val="%5."/>
+      <w:lvlJc w:val="left"/>
+      <w:pPr>
+        <w:ind w:left="3600" w:hanging="360"/>
+      </w:pPr>
+    </w:lvl>
+    <w:lvl w:ilvl="5" w:tplc="080A001B" w:tentative="1">
+      <w:start w:val="1"/>
+      <w:numFmt w:val="lowerRoman"/>
+      <w:lvlText w:val="%6."/>
+      <w:lvlJc w:val="right"/>
+      <w:pPr>
+        <w:ind w:left="4320" w:hanging="180"/>
+      </w:pPr>
+    </w:lvl>
+    <w:lvl w:ilvl="6" w:tplc="080A000F" w:tentative="1">
+      <w:start w:val="1"/>
+      <w:numFmt w:val="decimal"/>
+      <w:lvlText w:val="%7."/>
+      <w:lvlJc w:val="left"/>
+      <w:pPr>
+        <w:ind w:left="5040" w:hanging="360"/>
+      </w:pPr>
+    </w:lvl>
+    <w:lvl w:ilvl="7" w:tplc="080A0019" w:tentative="1">
+      <w:start w:val="1"/>
+      <w:numFmt w:val="lowerLetter"/>
+      <w:lvlText w:val="%8."/>
+      <w:lvlJc w:val="left"/>
+      <w:pPr>
+        <w:ind w:left="5760" w:hanging="360"/>
+      </w:pPr>
+    </w:lvl>
+    <w:lvl w:ilvl="8" w:tplc="080A001B" w:tentative="1">
+      <w:start w:val="1"/>
+      <w:numFmt w:val="lowerRoman"/>
+      <w:lvlText w:val="%9."/>
+      <w:lvlJc w:val="right"/>
+      <w:pPr>
+        <w:ind w:left="6480" w:hanging="180"/>
+      </w:pPr>
+    </w:lvl>
+  </w:abstractNum>
+  <w:abstractNum w:abstractNumId="88" w15:restartNumberingAfterBreak="0">
     <w:nsid w:val="736D7008"/>
     <w:multiLevelType w:val="hybridMultilevel"/>
     <w:tmpl w:val="1B389580"/>
@@ -11842,7 +14077,7 @@
       </w:pPr>
     </w:lvl>
   </w:abstractNum>
-  <w:abstractNum w:abstractNumId="82" w15:restartNumberingAfterBreak="0">
+  <w:abstractNum w:abstractNumId="89" w15:restartNumberingAfterBreak="0">
     <w:nsid w:val="738464BF"/>
     <w:multiLevelType w:val="hybridMultilevel"/>
     <w:tmpl w:val="88F804BE"/>
@@ -11955,7 +14190,7 @@
       </w:rPr>
     </w:lvl>
   </w:abstractNum>
-  <w:abstractNum w:abstractNumId="83" w15:restartNumberingAfterBreak="0">
+  <w:abstractNum w:abstractNumId="90" w15:restartNumberingAfterBreak="0">
     <w:nsid w:val="74C75406"/>
     <w:multiLevelType w:val="multilevel"/>
     <w:tmpl w:val="6E40E9EE"/>
@@ -12104,7 +14339,7 @@
       </w:rPr>
     </w:lvl>
   </w:abstractNum>
-  <w:abstractNum w:abstractNumId="84" w15:restartNumberingAfterBreak="0">
+  <w:abstractNum w:abstractNumId="91" w15:restartNumberingAfterBreak="0">
     <w:nsid w:val="74E419BD"/>
     <w:multiLevelType w:val="multilevel"/>
     <w:tmpl w:val="2FD8CF04"/>
@@ -12253,7 +14488,7 @@
       </w:rPr>
     </w:lvl>
   </w:abstractNum>
-  <w:abstractNum w:abstractNumId="85" w15:restartNumberingAfterBreak="0">
+  <w:abstractNum w:abstractNumId="92" w15:restartNumberingAfterBreak="0">
     <w:nsid w:val="759115B7"/>
     <w:multiLevelType w:val="hybridMultilevel"/>
     <w:tmpl w:val="6F101654"/>
@@ -12366,7 +14601,273 @@
       </w:rPr>
     </w:lvl>
   </w:abstractNum>
-  <w:abstractNum w:abstractNumId="86" w15:restartNumberingAfterBreak="0">
+  <w:abstractNum w:abstractNumId="93" w15:restartNumberingAfterBreak="0">
+    <w:nsid w:val="75DD7521"/>
+    <w:multiLevelType w:val="multilevel"/>
+    <w:tmpl w:val="90E8BFB6"/>
+    <w:lvl w:ilvl="0">
+      <w:start w:val="1"/>
+      <w:numFmt w:val="bullet"/>
+      <w:lvlText w:val=""/>
+      <w:lvlJc w:val="left"/>
+      <w:pPr>
+        <w:tabs>
+          <w:tab w:val="num" w:pos="720"/>
+        </w:tabs>
+        <w:ind w:left="720" w:hanging="360"/>
+      </w:pPr>
+      <w:rPr>
+        <w:rFonts w:ascii="Symbol" w:hAnsi="Symbol" w:hint="default"/>
+        <w:sz w:val="20"/>
+      </w:rPr>
+    </w:lvl>
+    <w:lvl w:ilvl="1" w:tentative="1">
+      <w:start w:val="1"/>
+      <w:numFmt w:val="bullet"/>
+      <w:lvlText w:val="o"/>
+      <w:lvlJc w:val="left"/>
+      <w:pPr>
+        <w:tabs>
+          <w:tab w:val="num" w:pos="1440"/>
+        </w:tabs>
+        <w:ind w:left="1440" w:hanging="360"/>
+      </w:pPr>
+      <w:rPr>
+        <w:rFonts w:ascii="Courier New" w:hAnsi="Courier New" w:hint="default"/>
+        <w:sz w:val="20"/>
+      </w:rPr>
+    </w:lvl>
+    <w:lvl w:ilvl="2" w:tentative="1">
+      <w:start w:val="1"/>
+      <w:numFmt w:val="bullet"/>
+      <w:lvlText w:val=""/>
+      <w:lvlJc w:val="left"/>
+      <w:pPr>
+        <w:tabs>
+          <w:tab w:val="num" w:pos="2160"/>
+        </w:tabs>
+        <w:ind w:left="2160" w:hanging="360"/>
+      </w:pPr>
+      <w:rPr>
+        <w:rFonts w:ascii="Wingdings" w:hAnsi="Wingdings" w:hint="default"/>
+        <w:sz w:val="20"/>
+      </w:rPr>
+    </w:lvl>
+    <w:lvl w:ilvl="3" w:tentative="1">
+      <w:start w:val="1"/>
+      <w:numFmt w:val="bullet"/>
+      <w:lvlText w:val=""/>
+      <w:lvlJc w:val="left"/>
+      <w:pPr>
+        <w:tabs>
+          <w:tab w:val="num" w:pos="2880"/>
+        </w:tabs>
+        <w:ind w:left="2880" w:hanging="360"/>
+      </w:pPr>
+      <w:rPr>
+        <w:rFonts w:ascii="Wingdings" w:hAnsi="Wingdings" w:hint="default"/>
+        <w:sz w:val="20"/>
+      </w:rPr>
+    </w:lvl>
+    <w:lvl w:ilvl="4" w:tentative="1">
+      <w:start w:val="1"/>
+      <w:numFmt w:val="bullet"/>
+      <w:lvlText w:val=""/>
+      <w:lvlJc w:val="left"/>
+      <w:pPr>
+        <w:tabs>
+          <w:tab w:val="num" w:pos="3600"/>
+        </w:tabs>
+        <w:ind w:left="3600" w:hanging="360"/>
+      </w:pPr>
+      <w:rPr>
+        <w:rFonts w:ascii="Wingdings" w:hAnsi="Wingdings" w:hint="default"/>
+        <w:sz w:val="20"/>
+      </w:rPr>
+    </w:lvl>
+    <w:lvl w:ilvl="5" w:tentative="1">
+      <w:start w:val="1"/>
+      <w:numFmt w:val="bullet"/>
+      <w:lvlText w:val=""/>
+      <w:lvlJc w:val="left"/>
+      <w:pPr>
+        <w:tabs>
+          <w:tab w:val="num" w:pos="4320"/>
+        </w:tabs>
+        <w:ind w:left="4320" w:hanging="360"/>
+      </w:pPr>
+      <w:rPr>
+        <w:rFonts w:ascii="Wingdings" w:hAnsi="Wingdings" w:hint="default"/>
+        <w:sz w:val="20"/>
+      </w:rPr>
+    </w:lvl>
+    <w:lvl w:ilvl="6" w:tentative="1">
+      <w:start w:val="1"/>
+      <w:numFmt w:val="bullet"/>
+      <w:lvlText w:val=""/>
+      <w:lvlJc w:val="left"/>
+      <w:pPr>
+        <w:tabs>
+          <w:tab w:val="num" w:pos="5040"/>
+        </w:tabs>
+        <w:ind w:left="5040" w:hanging="360"/>
+      </w:pPr>
+      <w:rPr>
+        <w:rFonts w:ascii="Wingdings" w:hAnsi="Wingdings" w:hint="default"/>
+        <w:sz w:val="20"/>
+      </w:rPr>
+    </w:lvl>
+    <w:lvl w:ilvl="7" w:tentative="1">
+      <w:start w:val="1"/>
+      <w:numFmt w:val="bullet"/>
+      <w:lvlText w:val=""/>
+      <w:lvlJc w:val="left"/>
+      <w:pPr>
+        <w:tabs>
+          <w:tab w:val="num" w:pos="5760"/>
+        </w:tabs>
+        <w:ind w:left="5760" w:hanging="360"/>
+      </w:pPr>
+      <w:rPr>
+        <w:rFonts w:ascii="Wingdings" w:hAnsi="Wingdings" w:hint="default"/>
+        <w:sz w:val="20"/>
+      </w:rPr>
+    </w:lvl>
+    <w:lvl w:ilvl="8" w:tentative="1">
+      <w:start w:val="1"/>
+      <w:numFmt w:val="bullet"/>
+      <w:lvlText w:val=""/>
+      <w:lvlJc w:val="left"/>
+      <w:pPr>
+        <w:tabs>
+          <w:tab w:val="num" w:pos="6480"/>
+        </w:tabs>
+        <w:ind w:left="6480" w:hanging="360"/>
+      </w:pPr>
+      <w:rPr>
+        <w:rFonts w:ascii="Wingdings" w:hAnsi="Wingdings" w:hint="default"/>
+        <w:sz w:val="20"/>
+      </w:rPr>
+    </w:lvl>
+  </w:abstractNum>
+  <w:abstractNum w:abstractNumId="94" w15:restartNumberingAfterBreak="0">
+    <w:nsid w:val="76112C4D"/>
+    <w:multiLevelType w:val="multilevel"/>
+    <w:tmpl w:val="91DC2C70"/>
+    <w:lvl w:ilvl="0">
+      <w:start w:val="1"/>
+      <w:numFmt w:val="decimal"/>
+      <w:lvlText w:val="%1."/>
+      <w:lvlJc w:val="left"/>
+      <w:pPr>
+        <w:tabs>
+          <w:tab w:val="num" w:pos="720"/>
+        </w:tabs>
+        <w:ind w:left="720" w:hanging="360"/>
+      </w:pPr>
+    </w:lvl>
+    <w:lvl w:ilvl="1">
+      <w:start w:val="1"/>
+      <w:numFmt w:val="bullet"/>
+      <w:lvlText w:val="o"/>
+      <w:lvlJc w:val="left"/>
+      <w:pPr>
+        <w:tabs>
+          <w:tab w:val="num" w:pos="1440"/>
+        </w:tabs>
+        <w:ind w:left="1440" w:hanging="360"/>
+      </w:pPr>
+      <w:rPr>
+        <w:rFonts w:ascii="Courier New" w:hAnsi="Courier New" w:hint="default"/>
+        <w:sz w:val="20"/>
+      </w:rPr>
+    </w:lvl>
+    <w:lvl w:ilvl="2" w:tentative="1">
+      <w:start w:val="1"/>
+      <w:numFmt w:val="decimal"/>
+      <w:lvlText w:val="%3."/>
+      <w:lvlJc w:val="left"/>
+      <w:pPr>
+        <w:tabs>
+          <w:tab w:val="num" w:pos="2160"/>
+        </w:tabs>
+        <w:ind w:left="2160" w:hanging="360"/>
+      </w:pPr>
+    </w:lvl>
+    <w:lvl w:ilvl="3" w:tentative="1">
+      <w:start w:val="1"/>
+      <w:numFmt w:val="decimal"/>
+      <w:lvlText w:val="%4."/>
+      <w:lvlJc w:val="left"/>
+      <w:pPr>
+        <w:tabs>
+          <w:tab w:val="num" w:pos="2880"/>
+        </w:tabs>
+        <w:ind w:left="2880" w:hanging="360"/>
+      </w:pPr>
+    </w:lvl>
+    <w:lvl w:ilvl="4" w:tentative="1">
+      <w:start w:val="1"/>
+      <w:numFmt w:val="decimal"/>
+      <w:lvlText w:val="%5."/>
+      <w:lvlJc w:val="left"/>
+      <w:pPr>
+        <w:tabs>
+          <w:tab w:val="num" w:pos="3600"/>
+        </w:tabs>
+        <w:ind w:left="3600" w:hanging="360"/>
+      </w:pPr>
+    </w:lvl>
+    <w:lvl w:ilvl="5" w:tentative="1">
+      <w:start w:val="1"/>
+      <w:numFmt w:val="decimal"/>
+      <w:lvlText w:val="%6."/>
+      <w:lvlJc w:val="left"/>
+      <w:pPr>
+        <w:tabs>
+          <w:tab w:val="num" w:pos="4320"/>
+        </w:tabs>
+        <w:ind w:left="4320" w:hanging="360"/>
+      </w:pPr>
+    </w:lvl>
+    <w:lvl w:ilvl="6" w:tentative="1">
+      <w:start w:val="1"/>
+      <w:numFmt w:val="decimal"/>
+      <w:lvlText w:val="%7."/>
+      <w:lvlJc w:val="left"/>
+      <w:pPr>
+        <w:tabs>
+          <w:tab w:val="num" w:pos="5040"/>
+        </w:tabs>
+        <w:ind w:left="5040" w:hanging="360"/>
+      </w:pPr>
+    </w:lvl>
+    <w:lvl w:ilvl="7" w:tentative="1">
+      <w:start w:val="1"/>
+      <w:numFmt w:val="decimal"/>
+      <w:lvlText w:val="%8."/>
+      <w:lvlJc w:val="left"/>
+      <w:pPr>
+        <w:tabs>
+          <w:tab w:val="num" w:pos="5760"/>
+        </w:tabs>
+        <w:ind w:left="5760" w:hanging="360"/>
+      </w:pPr>
+    </w:lvl>
+    <w:lvl w:ilvl="8" w:tentative="1">
+      <w:start w:val="1"/>
+      <w:numFmt w:val="decimal"/>
+      <w:lvlText w:val="%9."/>
+      <w:lvlJc w:val="left"/>
+      <w:pPr>
+        <w:tabs>
+          <w:tab w:val="num" w:pos="6480"/>
+        </w:tabs>
+        <w:ind w:left="6480" w:hanging="360"/>
+      </w:pPr>
+    </w:lvl>
+  </w:abstractNum>
+  <w:abstractNum w:abstractNumId="95" w15:restartNumberingAfterBreak="0">
     <w:nsid w:val="7629470D"/>
     <w:multiLevelType w:val="hybridMultilevel"/>
     <w:tmpl w:val="17A43B56"/>
@@ -12455,7 +14956,7 @@
       </w:pPr>
     </w:lvl>
   </w:abstractNum>
-  <w:abstractNum w:abstractNumId="87" w15:restartNumberingAfterBreak="0">
+  <w:abstractNum w:abstractNumId="96" w15:restartNumberingAfterBreak="0">
     <w:nsid w:val="76FC6D9D"/>
     <w:multiLevelType w:val="hybridMultilevel"/>
     <w:tmpl w:val="B82266E6"/>
@@ -12568,7 +15069,7 @@
       </w:rPr>
     </w:lvl>
   </w:abstractNum>
-  <w:abstractNum w:abstractNumId="88" w15:restartNumberingAfterBreak="0">
+  <w:abstractNum w:abstractNumId="97" w15:restartNumberingAfterBreak="0">
     <w:nsid w:val="77D4624B"/>
     <w:multiLevelType w:val="multilevel"/>
     <w:tmpl w:val="4A589D7E"/>
@@ -12717,7 +15218,7 @@
       </w:rPr>
     </w:lvl>
   </w:abstractNum>
-  <w:abstractNum w:abstractNumId="89" w15:restartNumberingAfterBreak="0">
+  <w:abstractNum w:abstractNumId="98" w15:restartNumberingAfterBreak="0">
     <w:nsid w:val="785B0442"/>
     <w:multiLevelType w:val="hybridMultilevel"/>
     <w:tmpl w:val="0D165422"/>
@@ -12830,7 +15331,7 @@
       </w:rPr>
     </w:lvl>
   </w:abstractNum>
-  <w:abstractNum w:abstractNumId="90" w15:restartNumberingAfterBreak="0">
+  <w:abstractNum w:abstractNumId="99" w15:restartNumberingAfterBreak="0">
     <w:nsid w:val="79EB7C9B"/>
     <w:multiLevelType w:val="multilevel"/>
     <w:tmpl w:val="40ECF822"/>
@@ -12979,7 +15480,7 @@
       </w:rPr>
     </w:lvl>
   </w:abstractNum>
-  <w:abstractNum w:abstractNumId="91" w15:restartNumberingAfterBreak="0">
+  <w:abstractNum w:abstractNumId="100" w15:restartNumberingAfterBreak="0">
     <w:nsid w:val="79F50A6A"/>
     <w:multiLevelType w:val="hybridMultilevel"/>
     <w:tmpl w:val="7F08BAF6"/>
@@ -13092,7 +15593,7 @@
       </w:rPr>
     </w:lvl>
   </w:abstractNum>
-  <w:abstractNum w:abstractNumId="92" w15:restartNumberingAfterBreak="0">
+  <w:abstractNum w:abstractNumId="101" w15:restartNumberingAfterBreak="0">
     <w:nsid w:val="7AB3740F"/>
     <w:multiLevelType w:val="hybridMultilevel"/>
     <w:tmpl w:val="65307492"/>
@@ -13205,7 +15706,124 @@
       </w:rPr>
     </w:lvl>
   </w:abstractNum>
-  <w:abstractNum w:abstractNumId="93" w15:restartNumberingAfterBreak="0">
+  <w:abstractNum w:abstractNumId="102" w15:restartNumberingAfterBreak="0">
+    <w:nsid w:val="7B8A430B"/>
+    <w:multiLevelType w:val="multilevel"/>
+    <w:tmpl w:val="85E8A816"/>
+    <w:lvl w:ilvl="0">
+      <w:start w:val="1"/>
+      <w:numFmt w:val="decimal"/>
+      <w:lvlText w:val="%1."/>
+      <w:lvlJc w:val="left"/>
+      <w:pPr>
+        <w:tabs>
+          <w:tab w:val="num" w:pos="720"/>
+        </w:tabs>
+        <w:ind w:left="720" w:hanging="360"/>
+      </w:pPr>
+    </w:lvl>
+    <w:lvl w:ilvl="1">
+      <w:start w:val="1"/>
+      <w:numFmt w:val="bullet"/>
+      <w:lvlText w:val="o"/>
+      <w:lvlJc w:val="left"/>
+      <w:pPr>
+        <w:tabs>
+          <w:tab w:val="num" w:pos="1440"/>
+        </w:tabs>
+        <w:ind w:left="1440" w:hanging="360"/>
+      </w:pPr>
+      <w:rPr>
+        <w:rFonts w:ascii="Courier New" w:hAnsi="Courier New" w:hint="default"/>
+        <w:sz w:val="20"/>
+      </w:rPr>
+    </w:lvl>
+    <w:lvl w:ilvl="2" w:tentative="1">
+      <w:start w:val="1"/>
+      <w:numFmt w:val="decimal"/>
+      <w:lvlText w:val="%3."/>
+      <w:lvlJc w:val="left"/>
+      <w:pPr>
+        <w:tabs>
+          <w:tab w:val="num" w:pos="2160"/>
+        </w:tabs>
+        <w:ind w:left="2160" w:hanging="360"/>
+      </w:pPr>
+    </w:lvl>
+    <w:lvl w:ilvl="3" w:tentative="1">
+      <w:start w:val="1"/>
+      <w:numFmt w:val="decimal"/>
+      <w:lvlText w:val="%4."/>
+      <w:lvlJc w:val="left"/>
+      <w:pPr>
+        <w:tabs>
+          <w:tab w:val="num" w:pos="2880"/>
+        </w:tabs>
+        <w:ind w:left="2880" w:hanging="360"/>
+      </w:pPr>
+    </w:lvl>
+    <w:lvl w:ilvl="4" w:tentative="1">
+      <w:start w:val="1"/>
+      <w:numFmt w:val="decimal"/>
+      <w:lvlText w:val="%5."/>
+      <w:lvlJc w:val="left"/>
+      <w:pPr>
+        <w:tabs>
+          <w:tab w:val="num" w:pos="3600"/>
+        </w:tabs>
+        <w:ind w:left="3600" w:hanging="360"/>
+      </w:pPr>
+    </w:lvl>
+    <w:lvl w:ilvl="5" w:tentative="1">
+      <w:start w:val="1"/>
+      <w:numFmt w:val="decimal"/>
+      <w:lvlText w:val="%6."/>
+      <w:lvlJc w:val="left"/>
+      <w:pPr>
+        <w:tabs>
+          <w:tab w:val="num" w:pos="4320"/>
+        </w:tabs>
+        <w:ind w:left="4320" w:hanging="360"/>
+      </w:pPr>
+    </w:lvl>
+    <w:lvl w:ilvl="6" w:tentative="1">
+      <w:start w:val="1"/>
+      <w:numFmt w:val="decimal"/>
+      <w:lvlText w:val="%7."/>
+      <w:lvlJc w:val="left"/>
+      <w:pPr>
+        <w:tabs>
+          <w:tab w:val="num" w:pos="5040"/>
+        </w:tabs>
+        <w:ind w:left="5040" w:hanging="360"/>
+      </w:pPr>
+    </w:lvl>
+    <w:lvl w:ilvl="7" w:tentative="1">
+      <w:start w:val="1"/>
+      <w:numFmt w:val="decimal"/>
+      <w:lvlText w:val="%8."/>
+      <w:lvlJc w:val="left"/>
+      <w:pPr>
+        <w:tabs>
+          <w:tab w:val="num" w:pos="5760"/>
+        </w:tabs>
+        <w:ind w:left="5760" w:hanging="360"/>
+      </w:pPr>
+    </w:lvl>
+    <w:lvl w:ilvl="8" w:tentative="1">
+      <w:start w:val="1"/>
+      <w:numFmt w:val="decimal"/>
+      <w:lvlText w:val="%9."/>
+      <w:lvlJc w:val="left"/>
+      <w:pPr>
+        <w:tabs>
+          <w:tab w:val="num" w:pos="6480"/>
+        </w:tabs>
+        <w:ind w:left="6480" w:hanging="360"/>
+      </w:pPr>
+    </w:lvl>
+  </w:abstractNum>
+  <w:abstractNum w:abstractNumId="103" w15:restartNumberingAfterBreak="0">
     <w:nsid w:val="7C355A5E"/>
     <w:multiLevelType w:val="hybridMultilevel"/>
     <w:tmpl w:val="E19E2288"/>
@@ -13294,7 +15912,7 @@
       </w:pPr>
     </w:lvl>
   </w:abstractNum>
-  <w:abstractNum w:abstractNumId="94" w15:restartNumberingAfterBreak="0">
+  <w:abstractNum w:abstractNumId="104" w15:restartNumberingAfterBreak="0">
     <w:nsid w:val="7E2F1757"/>
     <w:multiLevelType w:val="multilevel"/>
     <w:tmpl w:val="4A589D7E"/>
@@ -13443,7 +16061,7 @@
       </w:rPr>
     </w:lvl>
   </w:abstractNum>
-  <w:abstractNum w:abstractNumId="95" w15:restartNumberingAfterBreak="0">
+  <w:abstractNum w:abstractNumId="105" w15:restartNumberingAfterBreak="0">
     <w:nsid w:val="7EAC6CB7"/>
     <w:multiLevelType w:val="hybridMultilevel"/>
     <w:tmpl w:val="D29C437A"/>
@@ -13557,76 +16175,76 @@
     </w:lvl>
   </w:abstractNum>
   <w:num w:numId="1" w16cid:durableId="1571379450">
-    <w:abstractNumId w:val="47"/>
+    <w:abstractNumId w:val="50"/>
   </w:num>
   <w:num w:numId="2" w16cid:durableId="860509416">
-    <w:abstractNumId w:val="59"/>
+    <w:abstractNumId w:val="63"/>
   </w:num>
   <w:num w:numId="3" w16cid:durableId="526335386">
-    <w:abstractNumId w:val="22"/>
+    <w:abstractNumId w:val="23"/>
   </w:num>
   <w:num w:numId="4" w16cid:durableId="1526552215">
-    <w:abstractNumId w:val="22"/>
+    <w:abstractNumId w:val="23"/>
     <w:lvlOverride w:ilvl="1">
       <w:startOverride w:val="2"/>
     </w:lvlOverride>
   </w:num>
   <w:num w:numId="5" w16cid:durableId="1473643509">
-    <w:abstractNumId w:val="22"/>
+    <w:abstractNumId w:val="23"/>
     <w:lvlOverride w:ilvl="1">
       <w:startOverride w:val="3"/>
     </w:lvlOverride>
   </w:num>
   <w:num w:numId="6" w16cid:durableId="38014760">
-    <w:abstractNumId w:val="22"/>
+    <w:abstractNumId w:val="23"/>
     <w:lvlOverride w:ilvl="1">
       <w:startOverride w:val="4"/>
     </w:lvlOverride>
   </w:num>
   <w:num w:numId="7" w16cid:durableId="1701736271">
-    <w:abstractNumId w:val="22"/>
+    <w:abstractNumId w:val="23"/>
     <w:lvlOverride w:ilvl="1">
       <w:startOverride w:val="5"/>
     </w:lvlOverride>
   </w:num>
   <w:num w:numId="8" w16cid:durableId="402028755">
-    <w:abstractNumId w:val="22"/>
+    <w:abstractNumId w:val="23"/>
     <w:lvlOverride w:ilvl="1">
       <w:startOverride w:val="6"/>
     </w:lvlOverride>
   </w:num>
   <w:num w:numId="9" w16cid:durableId="1139112726">
-    <w:abstractNumId w:val="22"/>
+    <w:abstractNumId w:val="23"/>
     <w:lvlOverride w:ilvl="1">
       <w:startOverride w:val="7"/>
     </w:lvlOverride>
   </w:num>
   <w:num w:numId="10" w16cid:durableId="84425775">
-    <w:abstractNumId w:val="22"/>
+    <w:abstractNumId w:val="23"/>
     <w:lvlOverride w:ilvl="1">
       <w:startOverride w:val="8"/>
     </w:lvlOverride>
   </w:num>
   <w:num w:numId="11" w16cid:durableId="837158050">
-    <w:abstractNumId w:val="49"/>
+    <w:abstractNumId w:val="52"/>
   </w:num>
   <w:num w:numId="12" w16cid:durableId="1169439747">
-    <w:abstractNumId w:val="78"/>
+    <w:abstractNumId w:val="84"/>
   </w:num>
   <w:num w:numId="13" w16cid:durableId="6951101">
-    <w:abstractNumId w:val="83"/>
+    <w:abstractNumId w:val="90"/>
   </w:num>
   <w:num w:numId="14" w16cid:durableId="1315795590">
-    <w:abstractNumId w:val="71"/>
+    <w:abstractNumId w:val="76"/>
   </w:num>
   <w:num w:numId="15" w16cid:durableId="1340230677">
-    <w:abstractNumId w:val="52"/>
+    <w:abstractNumId w:val="56"/>
   </w:num>
   <w:num w:numId="16" w16cid:durableId="1546870081">
-    <w:abstractNumId w:val="90"/>
+    <w:abstractNumId w:val="99"/>
   </w:num>
   <w:num w:numId="17" w16cid:durableId="1855193662">
-    <w:abstractNumId w:val="76"/>
+    <w:abstractNumId w:val="81"/>
   </w:num>
   <w:num w:numId="18" w16cid:durableId="41297817">
     <w:abstractNumId w:val="9"/>
@@ -13638,10 +16256,10 @@
     <w:abstractNumId w:val="11"/>
   </w:num>
   <w:num w:numId="21" w16cid:durableId="1032729579">
-    <w:abstractNumId w:val="23"/>
+    <w:abstractNumId w:val="24"/>
   </w:num>
   <w:num w:numId="22" w16cid:durableId="292761352">
-    <w:abstractNumId w:val="94"/>
+    <w:abstractNumId w:val="104"/>
   </w:num>
   <w:num w:numId="23" w16cid:durableId="674259492">
     <w:abstractNumId w:val="10"/>
@@ -13650,241 +16268,271 @@
     <w:abstractNumId w:val="8"/>
   </w:num>
   <w:num w:numId="25" w16cid:durableId="488594640">
-    <w:abstractNumId w:val="20"/>
+    <w:abstractNumId w:val="21"/>
   </w:num>
   <w:num w:numId="26" w16cid:durableId="856430026">
-    <w:abstractNumId w:val="88"/>
+    <w:abstractNumId w:val="97"/>
   </w:num>
   <w:num w:numId="27" w16cid:durableId="298844778">
-    <w:abstractNumId w:val="60"/>
+    <w:abstractNumId w:val="64"/>
   </w:num>
   <w:num w:numId="28" w16cid:durableId="1543201559">
-    <w:abstractNumId w:val="28"/>
+    <w:abstractNumId w:val="29"/>
   </w:num>
   <w:num w:numId="29" w16cid:durableId="431050215">
-    <w:abstractNumId w:val="48"/>
+    <w:abstractNumId w:val="51"/>
   </w:num>
   <w:num w:numId="30" w16cid:durableId="2077509238">
-    <w:abstractNumId w:val="74"/>
+    <w:abstractNumId w:val="79"/>
   </w:num>
   <w:num w:numId="31" w16cid:durableId="463888610">
     <w:abstractNumId w:val="13"/>
   </w:num>
   <w:num w:numId="32" w16cid:durableId="273638887">
-    <w:abstractNumId w:val="31"/>
+    <w:abstractNumId w:val="32"/>
   </w:num>
   <w:num w:numId="33" w16cid:durableId="574752197">
     <w:abstractNumId w:val="5"/>
   </w:num>
   <w:num w:numId="34" w16cid:durableId="400953149">
-    <w:abstractNumId w:val="51"/>
+    <w:abstractNumId w:val="54"/>
   </w:num>
   <w:num w:numId="35" w16cid:durableId="1318072721">
-    <w:abstractNumId w:val="33"/>
+    <w:abstractNumId w:val="34"/>
   </w:num>
   <w:num w:numId="36" w16cid:durableId="2091920890">
     <w:abstractNumId w:val="0"/>
   </w:num>
   <w:num w:numId="37" w16cid:durableId="1420835009">
-    <w:abstractNumId w:val="92"/>
+    <w:abstractNumId w:val="101"/>
   </w:num>
   <w:num w:numId="38" w16cid:durableId="1373459977">
-    <w:abstractNumId w:val="62"/>
+    <w:abstractNumId w:val="66"/>
   </w:num>
   <w:num w:numId="39" w16cid:durableId="1794522158">
     <w:abstractNumId w:val="3"/>
   </w:num>
   <w:num w:numId="40" w16cid:durableId="1905602922">
-    <w:abstractNumId w:val="82"/>
+    <w:abstractNumId w:val="89"/>
   </w:num>
   <w:num w:numId="41" w16cid:durableId="1686204424">
+    <w:abstractNumId w:val="39"/>
+  </w:num>
+  <w:num w:numId="42" w16cid:durableId="1367483633">
+    <w:abstractNumId w:val="92"/>
+  </w:num>
+  <w:num w:numId="43" w16cid:durableId="494028304">
+    <w:abstractNumId w:val="33"/>
+  </w:num>
+  <w:num w:numId="44" w16cid:durableId="117144390">
+    <w:abstractNumId w:val="98"/>
+  </w:num>
+  <w:num w:numId="45" w16cid:durableId="1246308073">
+    <w:abstractNumId w:val="100"/>
+  </w:num>
+  <w:num w:numId="46" w16cid:durableId="1130130568">
+    <w:abstractNumId w:val="105"/>
+  </w:num>
+  <w:num w:numId="47" w16cid:durableId="365913819">
     <w:abstractNumId w:val="37"/>
   </w:num>
-  <w:num w:numId="42" w16cid:durableId="1367483633">
-    <w:abstractNumId w:val="85"/>
+  <w:num w:numId="48" w16cid:durableId="909312208">
+    <w:abstractNumId w:val="69"/>
   </w:num>
-  <w:num w:numId="43" w16cid:durableId="494028304">
-    <w:abstractNumId w:val="32"/>
+  <w:num w:numId="49" w16cid:durableId="1855149787">
+    <w:abstractNumId w:val="57"/>
   </w:num>
-  <w:num w:numId="44" w16cid:durableId="117144390">
-    <w:abstractNumId w:val="89"/>
+  <w:num w:numId="50" w16cid:durableId="1757823023">
+    <w:abstractNumId w:val="27"/>
   </w:num>
-  <w:num w:numId="45" w16cid:durableId="1246308073">
-    <w:abstractNumId w:val="91"/>
+  <w:num w:numId="51" w16cid:durableId="716004391">
+    <w:abstractNumId w:val="28"/>
   </w:num>
-  <w:num w:numId="46" w16cid:durableId="1130130568">
-    <w:abstractNumId w:val="95"/>
+  <w:num w:numId="52" w16cid:durableId="1840273731">
+    <w:abstractNumId w:val="36"/>
   </w:num>
-  <w:num w:numId="47" w16cid:durableId="365913819">
-    <w:abstractNumId w:val="35"/>
+  <w:num w:numId="53" w16cid:durableId="441461314">
+    <w:abstractNumId w:val="44"/>
   </w:num>
-  <w:num w:numId="48" w16cid:durableId="909312208">
+  <w:num w:numId="54" w16cid:durableId="2090420513">
+    <w:abstractNumId w:val="43"/>
+  </w:num>
+  <w:num w:numId="55" w16cid:durableId="218327485">
     <w:abstractNumId w:val="65"/>
   </w:num>
-  <w:num w:numId="49" w16cid:durableId="1855149787">
-    <w:abstractNumId w:val="53"/>
+  <w:num w:numId="56" w16cid:durableId="1435636461">
+    <w:abstractNumId w:val="70"/>
   </w:num>
-  <w:num w:numId="50" w16cid:durableId="1757823023">
-    <w:abstractNumId w:val="26"/>
+  <w:num w:numId="57" w16cid:durableId="596325776">
+    <w:abstractNumId w:val="22"/>
   </w:num>
-  <w:num w:numId="51" w16cid:durableId="716004391">
-    <w:abstractNumId w:val="27"/>
-  </w:num>
-  <w:num w:numId="52" w16cid:durableId="1840273731">
-    <w:abstractNumId w:val="34"/>
-  </w:num>
-  <w:num w:numId="53" w16cid:durableId="441461314">
-    <w:abstractNumId w:val="42"/>
-  </w:num>
-  <w:num w:numId="54" w16cid:durableId="2090420513">
-    <w:abstractNumId w:val="41"/>
-  </w:num>
-  <w:num w:numId="55" w16cid:durableId="218327485">
+  <w:num w:numId="58" w16cid:durableId="138037311">
     <w:abstractNumId w:val="61"/>
   </w:num>
-  <w:num w:numId="56" w16cid:durableId="1435636461">
-    <w:abstractNumId w:val="66"/>
-  </w:num>
-  <w:num w:numId="57" w16cid:durableId="596325776">
-    <w:abstractNumId w:val="21"/>
-  </w:num>
-  <w:num w:numId="58" w16cid:durableId="138037311">
-    <w:abstractNumId w:val="57"/>
-  </w:num>
   <w:num w:numId="59" w16cid:durableId="348724768">
-    <w:abstractNumId w:val="29"/>
+    <w:abstractNumId w:val="30"/>
   </w:num>
   <w:num w:numId="60" w16cid:durableId="2086032642">
     <w:abstractNumId w:val="2"/>
   </w:num>
   <w:num w:numId="61" w16cid:durableId="488714601">
-    <w:abstractNumId w:val="70"/>
+    <w:abstractNumId w:val="75"/>
   </w:num>
   <w:num w:numId="62" w16cid:durableId="1348407883">
     <w:abstractNumId w:val="6"/>
   </w:num>
   <w:num w:numId="63" w16cid:durableId="564224722">
-    <w:abstractNumId w:val="45"/>
+    <w:abstractNumId w:val="48"/>
   </w:num>
   <w:num w:numId="64" w16cid:durableId="645861287">
-    <w:abstractNumId w:val="46"/>
+    <w:abstractNumId w:val="49"/>
   </w:num>
   <w:num w:numId="65" w16cid:durableId="1702707952">
+    <w:abstractNumId w:val="40"/>
+  </w:num>
+  <w:num w:numId="66" w16cid:durableId="174737357">
+    <w:abstractNumId w:val="62"/>
+  </w:num>
+  <w:num w:numId="67" w16cid:durableId="936400862">
+    <w:abstractNumId w:val="16"/>
+  </w:num>
+  <w:num w:numId="68" w16cid:durableId="778569943">
     <w:abstractNumId w:val="38"/>
   </w:num>
-  <w:num w:numId="66" w16cid:durableId="174737357">
+  <w:num w:numId="69" w16cid:durableId="1775320530">
+    <w:abstractNumId w:val="19"/>
+  </w:num>
+  <w:num w:numId="70" w16cid:durableId="540895895">
+    <w:abstractNumId w:val="42"/>
+  </w:num>
+  <w:num w:numId="71" w16cid:durableId="94835418">
     <w:abstractNumId w:val="58"/>
   </w:num>
-  <w:num w:numId="67" w16cid:durableId="936400862">
-    <w:abstractNumId w:val="15"/>
-  </w:num>
-  <w:num w:numId="68" w16cid:durableId="778569943">
-    <w:abstractNumId w:val="36"/>
-  </w:num>
-  <w:num w:numId="69" w16cid:durableId="1775320530">
-    <w:abstractNumId w:val="18"/>
-  </w:num>
-  <w:num w:numId="70" w16cid:durableId="540895895">
-    <w:abstractNumId w:val="40"/>
-  </w:num>
-  <w:num w:numId="71" w16cid:durableId="94835418">
-    <w:abstractNumId w:val="54"/>
-  </w:num>
   <w:num w:numId="72" w16cid:durableId="1388995757">
-    <w:abstractNumId w:val="39"/>
+    <w:abstractNumId w:val="41"/>
   </w:num>
   <w:num w:numId="73" w16cid:durableId="1517886434">
-    <w:abstractNumId w:val="72"/>
+    <w:abstractNumId w:val="77"/>
   </w:num>
   <w:num w:numId="74" w16cid:durableId="1260522234">
-    <w:abstractNumId w:val="16"/>
+    <w:abstractNumId w:val="17"/>
   </w:num>
   <w:num w:numId="75" w16cid:durableId="541483520">
-    <w:abstractNumId w:val="93"/>
+    <w:abstractNumId w:val="103"/>
   </w:num>
   <w:num w:numId="76" w16cid:durableId="1084915411">
-    <w:abstractNumId w:val="81"/>
+    <w:abstractNumId w:val="88"/>
   </w:num>
   <w:num w:numId="77" w16cid:durableId="159279371">
-    <w:abstractNumId w:val="86"/>
+    <w:abstractNumId w:val="95"/>
   </w:num>
   <w:num w:numId="78" w16cid:durableId="1681544392">
-    <w:abstractNumId w:val="63"/>
+    <w:abstractNumId w:val="67"/>
   </w:num>
   <w:num w:numId="79" w16cid:durableId="1023291147">
     <w:abstractNumId w:val="7"/>
   </w:num>
   <w:num w:numId="80" w16cid:durableId="1816945250">
-    <w:abstractNumId w:val="24"/>
+    <w:abstractNumId w:val="25"/>
   </w:num>
   <w:num w:numId="81" w16cid:durableId="935140968">
-    <w:abstractNumId w:val="50"/>
+    <w:abstractNumId w:val="53"/>
   </w:num>
   <w:num w:numId="82" w16cid:durableId="1833524958">
-    <w:abstractNumId w:val="56"/>
+    <w:abstractNumId w:val="60"/>
   </w:num>
   <w:num w:numId="83" w16cid:durableId="1063526335">
     <w:abstractNumId w:val="4"/>
   </w:num>
   <w:num w:numId="84" w16cid:durableId="549727803">
-    <w:abstractNumId w:val="84"/>
+    <w:abstractNumId w:val="91"/>
   </w:num>
   <w:num w:numId="85" w16cid:durableId="501286388">
-    <w:abstractNumId w:val="30"/>
+    <w:abstractNumId w:val="31"/>
   </w:num>
   <w:num w:numId="86" w16cid:durableId="740295705">
     <w:abstractNumId w:val="1"/>
   </w:num>
   <w:num w:numId="87" w16cid:durableId="124736424">
-    <w:abstractNumId w:val="68"/>
+    <w:abstractNumId w:val="72"/>
   </w:num>
   <w:num w:numId="88" w16cid:durableId="1848053976">
-    <w:abstractNumId w:val="25"/>
+    <w:abstractNumId w:val="26"/>
   </w:num>
   <w:num w:numId="89" w16cid:durableId="1738360116">
-    <w:abstractNumId w:val="69"/>
+    <w:abstractNumId w:val="73"/>
   </w:num>
   <w:num w:numId="90" w16cid:durableId="1408728508">
-    <w:abstractNumId w:val="87"/>
+    <w:abstractNumId w:val="96"/>
   </w:num>
   <w:num w:numId="91" w16cid:durableId="69667169">
-    <w:abstractNumId w:val="19"/>
+    <w:abstractNumId w:val="20"/>
   </w:num>
   <w:num w:numId="92" w16cid:durableId="1108159332">
     <w:abstractNumId w:val="12"/>
   </w:num>
   <w:num w:numId="93" w16cid:durableId="666514650">
+    <w:abstractNumId w:val="59"/>
+  </w:num>
+  <w:num w:numId="94" w16cid:durableId="1300837445">
+    <w:abstractNumId w:val="71"/>
+  </w:num>
+  <w:num w:numId="95" w16cid:durableId="284391302">
+    <w:abstractNumId w:val="85"/>
+  </w:num>
+  <w:num w:numId="96" w16cid:durableId="377558002">
+    <w:abstractNumId w:val="86"/>
+  </w:num>
+  <w:num w:numId="97" w16cid:durableId="1060640130">
+    <w:abstractNumId w:val="83"/>
+  </w:num>
+  <w:num w:numId="98" w16cid:durableId="1425298570">
+    <w:abstractNumId w:val="18"/>
+  </w:num>
+  <w:num w:numId="99" w16cid:durableId="1890722258">
+    <w:abstractNumId w:val="45"/>
+  </w:num>
+  <w:num w:numId="100" w16cid:durableId="821773094">
+    <w:abstractNumId w:val="80"/>
+  </w:num>
+  <w:num w:numId="101" w16cid:durableId="787627036">
+    <w:abstractNumId w:val="47"/>
+  </w:num>
+  <w:num w:numId="102" w16cid:durableId="1483692079">
+    <w:abstractNumId w:val="68"/>
+  </w:num>
+  <w:num w:numId="103" w16cid:durableId="194076501">
+    <w:abstractNumId w:val="78"/>
+  </w:num>
+  <w:num w:numId="104" w16cid:durableId="651563770">
+    <w:abstractNumId w:val="93"/>
+  </w:num>
+  <w:num w:numId="105" w16cid:durableId="720322258">
+    <w:abstractNumId w:val="46"/>
+  </w:num>
+  <w:num w:numId="106" w16cid:durableId="1575241677">
+    <w:abstractNumId w:val="74"/>
+  </w:num>
+  <w:num w:numId="107" w16cid:durableId="817914365">
+    <w:abstractNumId w:val="82"/>
+  </w:num>
+  <w:num w:numId="108" w16cid:durableId="1664505512">
+    <w:abstractNumId w:val="35"/>
+  </w:num>
+  <w:num w:numId="109" w16cid:durableId="1354110685">
     <w:abstractNumId w:val="55"/>
   </w:num>
-  <w:num w:numId="94" w16cid:durableId="1300837445">
-    <w:abstractNumId w:val="67"/>
+  <w:num w:numId="110" w16cid:durableId="1674063303">
+    <w:abstractNumId w:val="15"/>
   </w:num>
-  <w:num w:numId="95" w16cid:durableId="284391302">
-    <w:abstractNumId w:val="79"/>
+  <w:num w:numId="111" w16cid:durableId="286619508">
+    <w:abstractNumId w:val="94"/>
   </w:num>
-  <w:num w:numId="96" w16cid:durableId="377558002">
-    <w:abstractNumId w:val="80"/>
+  <w:num w:numId="112" w16cid:durableId="1729957397">
+    <w:abstractNumId w:val="87"/>
   </w:num>
-  <w:num w:numId="97" w16cid:durableId="1060640130">
-    <w:abstractNumId w:val="77"/>
-  </w:num>
-  <w:num w:numId="98" w16cid:durableId="1425298570">
-    <w:abstractNumId w:val="17"/>
-  </w:num>
-  <w:num w:numId="99" w16cid:durableId="1890722258">
-    <w:abstractNumId w:val="43"/>
-  </w:num>
-  <w:num w:numId="100" w16cid:durableId="821773094">
-    <w:abstractNumId w:val="75"/>
-  </w:num>
-  <w:num w:numId="101" w16cid:durableId="787627036">
-    <w:abstractNumId w:val="44"/>
-  </w:num>
-  <w:num w:numId="102" w16cid:durableId="1483692079">
-    <w:abstractNumId w:val="64"/>
-  </w:num>
-  <w:num w:numId="103" w16cid:durableId="194076501">
-    <w:abstractNumId w:val="73"/>
+  <w:num w:numId="113" w16cid:durableId="1927303310">
+    <w:abstractNumId w:val="102"/>
   </w:num>
 </w:numbering>
 </file>

</xml_diff>